<commit_message>
Thu May 23 14:13:31 2019
</commit_message>
<xml_diff>
--- a/实践二.docx
+++ b/实践二.docx
@@ -493,6 +493,12 @@
             <w:insideV w:val="single" w:color="000000" w:sz="4" w:space="0"/>
           </w:tblBorders>
           <w:tblLayout w:type="fixed"/>
+          <w:tblCellMar>
+            <w:top w:w="0" w:type="dxa"/>
+            <w:left w:w="108" w:type="dxa"/>
+            <w:bottom w:w="0" w:type="dxa"/>
+            <w:right w:w="108" w:type="dxa"/>
+          </w:tblCellMar>
         </w:tblPrEx>
         <w:trPr>
           <w:trHeight w:val="1258" w:hRule="atLeast"/>
@@ -8413,8 +8419,6 @@
         </w:rPr>
         <w:t>matrix_transpose</w:t>
       </w:r>
-      <w:bookmarkStart w:id="0" w:name="_GoBack"/>
-      <w:bookmarkEnd w:id="0"/>
       <w:r>
         <w:rPr>
           <w:rFonts w:hint="default" w:ascii="Consolas" w:hAnsi="Consolas" w:cs="Consolas"/>
@@ -21657,8 +21661,10 @@
     <w:p>
       <w:pPr>
         <w:rPr>
-          <w:sz w:val="28"/>
-          <w:szCs w:val="28"/>
+          <w:rFonts w:hint="default" w:eastAsia="宋体"/>
+          <w:sz w:val="24"/>
+          <w:szCs w:val="24"/>
+          <w:lang w:val="en-US" w:eastAsia="zh-CN"/>
         </w:rPr>
       </w:pPr>
       <w:r>
@@ -21669,29 +21675,32 @@
         </w:rPr>
         <w:t>设计思想：</w:t>
       </w:r>
-    </w:p>
-    <w:p>
-      <w:pPr>
-        <w:rPr>
-          <w:sz w:val="28"/>
-          <w:szCs w:val="28"/>
-        </w:rPr>
-      </w:pPr>
-      <w:r>
+      <w:r>
+        <w:rPr>
+          <w:rFonts w:hint="eastAsia"/>
+          <w:sz w:val="24"/>
+          <w:szCs w:val="24"/>
+          <w:lang w:eastAsia="zh-CN"/>
+        </w:rPr>
+        <w:t>使用标准库的</w:t>
+      </w:r>
+      <w:r>
+        <w:rPr>
+          <w:rFonts w:hint="eastAsia"/>
+          <w:sz w:val="24"/>
+          <w:szCs w:val="24"/>
+          <w:lang w:val="en-US" w:eastAsia="zh-CN"/>
+        </w:rPr>
+        <w:t>I/O函数操纵文件</w:t>
+      </w:r>
+    </w:p>
+    <w:p>
+      <w:pPr>
         <w:rPr>
           <w:rFonts w:hint="eastAsia"/>
           <w:sz w:val="28"/>
           <w:szCs w:val="28"/>
         </w:rPr>
-        <w:t>实验代码及注释：</w:t>
-      </w:r>
-    </w:p>
-    <w:p>
-      <w:pPr>
-        <w:rPr>
-          <w:sz w:val="28"/>
-          <w:szCs w:val="28"/>
-        </w:rPr>
       </w:pPr>
       <w:r>
         <w:rPr>
@@ -21699,32 +21708,936 @@
           <w:sz w:val="28"/>
           <w:szCs w:val="28"/>
         </w:rPr>
-        <w:t>验证与结论：</w:t>
-      </w:r>
-    </w:p>
-    <w:p>
-      <w:pPr>
-        <w:rPr>
-          <w:sz w:val="28"/>
-          <w:szCs w:val="28"/>
-        </w:rPr>
-      </w:pPr>
-      <w:r>
+        <w:t>实验代码及注释：</w:t>
+      </w:r>
+    </w:p>
+    <w:p>
+      <w:pPr>
+        <w:pStyle w:val="3"/>
+        <w:keepNext w:val="0"/>
+        <w:keepLines w:val="0"/>
+        <w:widowControl/>
+        <w:suppressLineNumbers w:val="0"/>
+        <w:spacing w:before="0" w:beforeAutospacing="0" w:after="0" w:afterAutospacing="0"/>
+        <w:ind w:left="0" w:right="0" w:firstLine="0"/>
+        <w:rPr>
+          <w:rFonts w:hint="default" w:ascii="Consolas" w:hAnsi="Consolas" w:cs="Consolas"/>
+          <w:sz w:val="21"/>
+          <w:szCs w:val="21"/>
+        </w:rPr>
+      </w:pPr>
+      <w:r>
+        <w:rPr>
+          <w:rFonts w:hint="default" w:ascii="Consolas" w:hAnsi="Consolas" w:cs="Consolas"/>
+          <w:sz w:val="21"/>
+          <w:szCs w:val="21"/>
+        </w:rPr>
+        <w:t>#</w:t>
+      </w:r>
+      <w:r>
+        <w:rPr>
+          <w:rFonts w:hint="default" w:ascii="Consolas" w:hAnsi="Consolas" w:cs="Consolas"/>
+          <w:b/>
+          <w:color w:val="000080"/>
+          <w:sz w:val="21"/>
+          <w:szCs w:val="21"/>
+        </w:rPr>
+        <w:t>include</w:t>
+      </w:r>
+      <w:r>
+        <w:rPr>
+          <w:rFonts w:hint="default" w:ascii="Consolas" w:hAnsi="Consolas" w:cs="Consolas"/>
+          <w:color w:val="C0C0C0"/>
+          <w:sz w:val="21"/>
+          <w:szCs w:val="21"/>
+        </w:rPr>
+        <w:t xml:space="preserve"> </w:t>
+      </w:r>
+      <w:r>
+        <w:rPr>
+          <w:rFonts w:hint="default" w:ascii="Consolas" w:hAnsi="Consolas" w:cs="Consolas"/>
+          <w:sz w:val="21"/>
+          <w:szCs w:val="21"/>
+        </w:rPr>
+        <w:t>&lt;</w:t>
+      </w:r>
+      <w:r>
+        <w:rPr>
+          <w:rFonts w:hint="default" w:ascii="Consolas" w:hAnsi="Consolas" w:cs="Consolas"/>
+          <w:b/>
+          <w:color w:val="008000"/>
+          <w:sz w:val="21"/>
+          <w:szCs w:val="21"/>
+        </w:rPr>
+        <w:t>stdio</w:t>
+      </w:r>
+      <w:r>
+        <w:rPr>
+          <w:rFonts w:hint="default" w:ascii="Consolas" w:hAnsi="Consolas" w:cs="Consolas"/>
+          <w:sz w:val="21"/>
+          <w:szCs w:val="21"/>
+        </w:rPr>
+        <w:t>.</w:t>
+      </w:r>
+      <w:r>
+        <w:rPr>
+          <w:rFonts w:hint="default" w:ascii="Consolas" w:hAnsi="Consolas" w:cs="Consolas"/>
+          <w:b/>
+          <w:color w:val="008000"/>
+          <w:sz w:val="21"/>
+          <w:szCs w:val="21"/>
+        </w:rPr>
+        <w:t>h</w:t>
+      </w:r>
+      <w:r>
+        <w:rPr>
+          <w:rFonts w:hint="default" w:ascii="Consolas" w:hAnsi="Consolas" w:cs="Consolas"/>
+          <w:sz w:val="21"/>
+          <w:szCs w:val="21"/>
+        </w:rPr>
+        <w:t>&gt;</w:t>
+      </w:r>
+    </w:p>
+    <w:p>
+      <w:pPr>
+        <w:pStyle w:val="3"/>
+        <w:keepNext w:val="0"/>
+        <w:keepLines w:val="0"/>
+        <w:widowControl/>
+        <w:suppressLineNumbers w:val="0"/>
+        <w:spacing w:before="0" w:beforeAutospacing="0" w:after="0" w:afterAutospacing="0"/>
+        <w:ind w:left="0" w:right="0" w:firstLine="0"/>
+        <w:rPr>
+          <w:rFonts w:hint="default" w:ascii="Consolas" w:hAnsi="Consolas" w:cs="Consolas"/>
+          <w:sz w:val="21"/>
+          <w:szCs w:val="21"/>
+        </w:rPr>
+      </w:pPr>
+      <w:r>
+        <w:rPr>
+          <w:rFonts w:hint="default" w:ascii="Consolas" w:hAnsi="Consolas" w:cs="Consolas"/>
+          <w:b/>
+          <w:color w:val="000080"/>
+          <w:sz w:val="21"/>
+          <w:szCs w:val="21"/>
+        </w:rPr>
+        <w:t>int</w:t>
+      </w:r>
+      <w:r>
+        <w:rPr>
+          <w:rFonts w:hint="default" w:ascii="Consolas" w:hAnsi="Consolas" w:cs="Consolas"/>
+          <w:color w:val="C0C0C0"/>
+          <w:sz w:val="21"/>
+          <w:szCs w:val="21"/>
+        </w:rPr>
+        <w:t xml:space="preserve"> </w:t>
+      </w:r>
+      <w:r>
+        <w:rPr>
+          <w:rFonts w:hint="default" w:ascii="Consolas" w:hAnsi="Consolas" w:cs="Consolas"/>
+          <w:b/>
+          <w:color w:val="000000"/>
+          <w:sz w:val="21"/>
+          <w:szCs w:val="21"/>
+        </w:rPr>
+        <w:t>main</w:t>
+      </w:r>
+      <w:r>
+        <w:rPr>
+          <w:rFonts w:hint="default" w:ascii="Consolas" w:hAnsi="Consolas" w:cs="Consolas"/>
+          <w:sz w:val="21"/>
+          <w:szCs w:val="21"/>
+        </w:rPr>
+        <w:t>(</w:t>
+      </w:r>
+      <w:r>
+        <w:rPr>
+          <w:rFonts w:hint="default" w:ascii="Consolas" w:hAnsi="Consolas" w:cs="Consolas"/>
+          <w:b/>
+          <w:color w:val="000080"/>
+          <w:sz w:val="21"/>
+          <w:szCs w:val="21"/>
+        </w:rPr>
+        <w:t>int</w:t>
+      </w:r>
+      <w:r>
+        <w:rPr>
+          <w:rFonts w:hint="default" w:ascii="Consolas" w:hAnsi="Consolas" w:cs="Consolas"/>
+          <w:color w:val="C0C0C0"/>
+          <w:sz w:val="21"/>
+          <w:szCs w:val="21"/>
+        </w:rPr>
+        <w:t xml:space="preserve"> </w:t>
+      </w:r>
+      <w:r>
+        <w:rPr>
+          <w:rFonts w:hint="default" w:ascii="Consolas" w:hAnsi="Consolas" w:cs="Consolas"/>
+          <w:color w:val="000000"/>
+          <w:sz w:val="21"/>
+          <w:szCs w:val="21"/>
+        </w:rPr>
+        <w:t>argc</w:t>
+      </w:r>
+      <w:r>
+        <w:rPr>
+          <w:rFonts w:hint="default" w:ascii="Consolas" w:hAnsi="Consolas" w:cs="Consolas"/>
+          <w:sz w:val="21"/>
+          <w:szCs w:val="21"/>
+        </w:rPr>
+        <w:t>,</w:t>
+      </w:r>
+      <w:r>
+        <w:rPr>
+          <w:rFonts w:hint="default" w:ascii="Consolas" w:hAnsi="Consolas" w:cs="Consolas"/>
+          <w:color w:val="C0C0C0"/>
+          <w:sz w:val="21"/>
+          <w:szCs w:val="21"/>
+        </w:rPr>
+        <w:t xml:space="preserve"> </w:t>
+      </w:r>
+      <w:r>
+        <w:rPr>
+          <w:rFonts w:hint="default" w:ascii="Consolas" w:hAnsi="Consolas" w:cs="Consolas"/>
+          <w:b/>
+          <w:color w:val="000080"/>
+          <w:sz w:val="21"/>
+          <w:szCs w:val="21"/>
+        </w:rPr>
+        <w:t>char</w:t>
+      </w:r>
+      <w:r>
+        <w:rPr>
+          <w:rFonts w:hint="default" w:ascii="Consolas" w:hAnsi="Consolas" w:cs="Consolas"/>
+          <w:color w:val="C0C0C0"/>
+          <w:sz w:val="21"/>
+          <w:szCs w:val="21"/>
+        </w:rPr>
+        <w:t xml:space="preserve"> </w:t>
+      </w:r>
+      <w:r>
+        <w:rPr>
+          <w:rFonts w:hint="default" w:ascii="Consolas" w:hAnsi="Consolas" w:cs="Consolas"/>
+          <w:sz w:val="21"/>
+          <w:szCs w:val="21"/>
+        </w:rPr>
+        <w:t>*</w:t>
+      </w:r>
+      <w:r>
+        <w:rPr>
+          <w:rFonts w:hint="default" w:ascii="Consolas" w:hAnsi="Consolas" w:cs="Consolas"/>
+          <w:color w:val="000000"/>
+          <w:sz w:val="21"/>
+          <w:szCs w:val="21"/>
+        </w:rPr>
+        <w:t>argv</w:t>
+      </w:r>
+      <w:r>
+        <w:rPr>
+          <w:rFonts w:hint="default" w:ascii="Consolas" w:hAnsi="Consolas" w:cs="Consolas"/>
+          <w:sz w:val="21"/>
+          <w:szCs w:val="21"/>
+        </w:rPr>
+        <w:t>[])</w:t>
+      </w:r>
+    </w:p>
+    <w:p>
+      <w:pPr>
+        <w:pStyle w:val="3"/>
+        <w:keepNext w:val="0"/>
+        <w:keepLines w:val="0"/>
+        <w:widowControl/>
+        <w:suppressLineNumbers w:val="0"/>
+        <w:spacing w:before="0" w:beforeAutospacing="0" w:after="0" w:afterAutospacing="0"/>
+        <w:ind w:left="0" w:right="0" w:firstLine="0"/>
+        <w:rPr>
+          <w:rFonts w:hint="default" w:ascii="Consolas" w:hAnsi="Consolas" w:cs="Consolas"/>
+          <w:sz w:val="21"/>
+          <w:szCs w:val="21"/>
+        </w:rPr>
+      </w:pPr>
+      <w:r>
+        <w:rPr>
+          <w:rFonts w:hint="default" w:ascii="Consolas" w:hAnsi="Consolas" w:cs="Consolas"/>
+          <w:sz w:val="21"/>
+          <w:szCs w:val="21"/>
+        </w:rPr>
+        <w:t>{</w:t>
+      </w:r>
+    </w:p>
+    <w:p>
+      <w:pPr>
+        <w:pStyle w:val="3"/>
+        <w:keepNext w:val="0"/>
+        <w:keepLines w:val="0"/>
+        <w:widowControl/>
+        <w:suppressLineNumbers w:val="0"/>
+        <w:spacing w:before="0" w:beforeAutospacing="0" w:after="0" w:afterAutospacing="0"/>
+        <w:ind w:left="0" w:right="0" w:firstLine="0"/>
+        <w:rPr>
+          <w:rFonts w:hint="default" w:ascii="Consolas" w:hAnsi="Consolas" w:cs="Consolas"/>
+          <w:sz w:val="21"/>
+          <w:szCs w:val="21"/>
+        </w:rPr>
+      </w:pPr>
+      <w:r>
+        <w:rPr>
+          <w:rFonts w:hint="default" w:ascii="Consolas" w:hAnsi="Consolas" w:cs="Consolas"/>
+          <w:color w:val="C0C0C0"/>
+          <w:sz w:val="21"/>
+          <w:szCs w:val="21"/>
+        </w:rPr>
+        <w:t xml:space="preserve">    </w:t>
+      </w:r>
+      <w:r>
+        <w:rPr>
+          <w:rFonts w:hint="default" w:ascii="Consolas" w:hAnsi="Consolas" w:cs="Consolas"/>
+          <w:color w:val="000000"/>
+          <w:sz w:val="21"/>
+          <w:szCs w:val="21"/>
+        </w:rPr>
+        <w:t>FILE</w:t>
+      </w:r>
+      <w:r>
+        <w:rPr>
+          <w:rFonts w:hint="default" w:ascii="Consolas" w:hAnsi="Consolas" w:cs="Consolas"/>
+          <w:color w:val="C0C0C0"/>
+          <w:sz w:val="21"/>
+          <w:szCs w:val="21"/>
+        </w:rPr>
+        <w:t xml:space="preserve"> </w:t>
+      </w:r>
+      <w:r>
+        <w:rPr>
+          <w:rFonts w:hint="default" w:ascii="Consolas" w:hAnsi="Consolas" w:cs="Consolas"/>
+          <w:sz w:val="21"/>
+          <w:szCs w:val="21"/>
+        </w:rPr>
+        <w:t>*</w:t>
+      </w:r>
+      <w:r>
+        <w:rPr>
+          <w:rFonts w:hint="default" w:ascii="Consolas" w:hAnsi="Consolas" w:cs="Consolas"/>
+          <w:color w:val="000000"/>
+          <w:sz w:val="21"/>
+          <w:szCs w:val="21"/>
+        </w:rPr>
+        <w:t>fd</w:t>
+      </w:r>
+      <w:r>
+        <w:rPr>
+          <w:rFonts w:hint="default" w:ascii="Consolas" w:hAnsi="Consolas" w:cs="Consolas"/>
+          <w:sz w:val="21"/>
+          <w:szCs w:val="21"/>
+        </w:rPr>
+        <w:t>;</w:t>
+      </w:r>
+    </w:p>
+    <w:p>
+      <w:pPr>
+        <w:pStyle w:val="3"/>
+        <w:keepNext w:val="0"/>
+        <w:keepLines w:val="0"/>
+        <w:widowControl/>
+        <w:suppressLineNumbers w:val="0"/>
+        <w:spacing w:before="0" w:beforeAutospacing="0" w:after="0" w:afterAutospacing="0"/>
+        <w:ind w:left="0" w:right="0" w:firstLine="0"/>
+        <w:rPr>
+          <w:rFonts w:hint="default" w:ascii="Consolas" w:hAnsi="Consolas" w:cs="Consolas"/>
+          <w:sz w:val="21"/>
+          <w:szCs w:val="21"/>
+        </w:rPr>
+      </w:pPr>
+      <w:r>
+        <w:rPr>
+          <w:rFonts w:hint="default" w:ascii="Consolas" w:hAnsi="Consolas" w:cs="Consolas"/>
+          <w:color w:val="C0C0C0"/>
+          <w:sz w:val="21"/>
+          <w:szCs w:val="21"/>
+        </w:rPr>
+        <w:t xml:space="preserve">    </w:t>
+      </w:r>
+      <w:r>
+        <w:rPr>
+          <w:rFonts w:hint="default" w:ascii="Consolas" w:hAnsi="Consolas" w:cs="Consolas"/>
+          <w:b/>
+          <w:color w:val="000080"/>
+          <w:sz w:val="21"/>
+          <w:szCs w:val="21"/>
+        </w:rPr>
+        <w:t>if</w:t>
+      </w:r>
+      <w:r>
+        <w:rPr>
+          <w:rFonts w:hint="default" w:ascii="Consolas" w:hAnsi="Consolas" w:cs="Consolas"/>
+          <w:sz w:val="21"/>
+          <w:szCs w:val="21"/>
+        </w:rPr>
+        <w:t>((</w:t>
+      </w:r>
+      <w:r>
+        <w:rPr>
+          <w:rFonts w:hint="default" w:ascii="Consolas" w:hAnsi="Consolas" w:cs="Consolas"/>
+          <w:color w:val="000000"/>
+          <w:sz w:val="21"/>
+          <w:szCs w:val="21"/>
+        </w:rPr>
+        <w:t>fd=fopen</w:t>
+      </w:r>
+      <w:r>
+        <w:rPr>
+          <w:rFonts w:hint="default" w:ascii="Consolas" w:hAnsi="Consolas" w:cs="Consolas"/>
+          <w:sz w:val="21"/>
+          <w:szCs w:val="21"/>
+        </w:rPr>
+        <w:t>(</w:t>
+      </w:r>
+      <w:r>
+        <w:rPr>
+          <w:rFonts w:hint="default" w:ascii="Consolas" w:hAnsi="Consolas" w:cs="Consolas"/>
+          <w:b/>
+          <w:color w:val="008000"/>
+          <w:sz w:val="21"/>
+          <w:szCs w:val="21"/>
+        </w:rPr>
+        <w:t>"file1"</w:t>
+      </w:r>
+      <w:r>
+        <w:rPr>
+          <w:rFonts w:hint="default" w:ascii="Consolas" w:hAnsi="Consolas" w:cs="Consolas"/>
+          <w:sz w:val="21"/>
+          <w:szCs w:val="21"/>
+        </w:rPr>
+        <w:t>,</w:t>
+      </w:r>
+      <w:r>
+        <w:rPr>
+          <w:rFonts w:hint="default" w:ascii="Consolas" w:hAnsi="Consolas" w:cs="Consolas"/>
+          <w:color w:val="C0C0C0"/>
+          <w:sz w:val="21"/>
+          <w:szCs w:val="21"/>
+        </w:rPr>
+        <w:t xml:space="preserve"> </w:t>
+      </w:r>
+      <w:r>
+        <w:rPr>
+          <w:rFonts w:hint="default" w:ascii="Consolas" w:hAnsi="Consolas" w:cs="Consolas"/>
+          <w:b/>
+          <w:color w:val="008000"/>
+          <w:sz w:val="21"/>
+          <w:szCs w:val="21"/>
+        </w:rPr>
+        <w:t>"w"</w:t>
+      </w:r>
+      <w:r>
+        <w:rPr>
+          <w:rFonts w:hint="default" w:ascii="Consolas" w:hAnsi="Consolas" w:cs="Consolas"/>
+          <w:sz w:val="21"/>
+          <w:szCs w:val="21"/>
+        </w:rPr>
+        <w:t>))</w:t>
+      </w:r>
+      <w:r>
+        <w:rPr>
+          <w:rFonts w:hint="default" w:ascii="Consolas" w:hAnsi="Consolas" w:cs="Consolas"/>
+          <w:color w:val="000000"/>
+          <w:sz w:val="21"/>
+          <w:szCs w:val="21"/>
+        </w:rPr>
+        <w:t>==</w:t>
+      </w:r>
+      <w:r>
+        <w:rPr>
+          <w:rFonts w:hint="default" w:ascii="Consolas" w:hAnsi="Consolas" w:cs="Consolas"/>
+          <w:b/>
+          <w:color w:val="000080"/>
+          <w:sz w:val="21"/>
+          <w:szCs w:val="21"/>
+        </w:rPr>
+        <w:t>NULL</w:t>
+      </w:r>
+      <w:r>
+        <w:rPr>
+          <w:rFonts w:hint="default" w:ascii="Consolas" w:hAnsi="Consolas" w:cs="Consolas"/>
+          <w:sz w:val="21"/>
+          <w:szCs w:val="21"/>
+        </w:rPr>
+        <w:t>)</w:t>
+      </w:r>
+      <w:r>
+        <w:rPr>
+          <w:rFonts w:hint="default" w:ascii="Consolas" w:hAnsi="Consolas" w:cs="Consolas"/>
+          <w:color w:val="C0C0C0"/>
+          <w:sz w:val="21"/>
+          <w:szCs w:val="21"/>
+        </w:rPr>
+        <w:t xml:space="preserve"> </w:t>
+      </w:r>
+      <w:r>
+        <w:rPr>
+          <w:rFonts w:hint="default" w:ascii="Consolas" w:hAnsi="Consolas" w:cs="Consolas"/>
+          <w:i/>
+          <w:color w:val="808080"/>
+          <w:sz w:val="21"/>
+          <w:szCs w:val="21"/>
+        </w:rPr>
+        <w:t>//判断函数调用是否成功</w:t>
+      </w:r>
+    </w:p>
+    <w:p>
+      <w:pPr>
+        <w:pStyle w:val="3"/>
+        <w:keepNext w:val="0"/>
+        <w:keepLines w:val="0"/>
+        <w:widowControl/>
+        <w:suppressLineNumbers w:val="0"/>
+        <w:spacing w:before="0" w:beforeAutospacing="0" w:after="0" w:afterAutospacing="0"/>
+        <w:ind w:left="0" w:right="0" w:firstLine="0"/>
+        <w:rPr>
+          <w:rFonts w:hint="default" w:ascii="Consolas" w:hAnsi="Consolas" w:cs="Consolas"/>
+          <w:sz w:val="21"/>
+          <w:szCs w:val="21"/>
+        </w:rPr>
+      </w:pPr>
+      <w:r>
+        <w:rPr>
+          <w:rFonts w:hint="default" w:ascii="Consolas" w:hAnsi="Consolas" w:cs="Consolas"/>
+          <w:color w:val="C0C0C0"/>
+          <w:sz w:val="21"/>
+          <w:szCs w:val="21"/>
+        </w:rPr>
+        <w:t xml:space="preserve">        </w:t>
+      </w:r>
+      <w:r>
+        <w:rPr>
+          <w:rFonts w:hint="default" w:ascii="Consolas" w:hAnsi="Consolas" w:cs="Consolas"/>
+          <w:b/>
+          <w:color w:val="000080"/>
+          <w:sz w:val="21"/>
+          <w:szCs w:val="21"/>
+        </w:rPr>
+        <w:t>return</w:t>
+      </w:r>
+      <w:r>
+        <w:rPr>
+          <w:rFonts w:hint="default" w:ascii="Consolas" w:hAnsi="Consolas" w:cs="Consolas"/>
+          <w:color w:val="C0C0C0"/>
+          <w:sz w:val="21"/>
+          <w:szCs w:val="21"/>
+        </w:rPr>
+        <w:t xml:space="preserve"> </w:t>
+      </w:r>
+      <w:r>
+        <w:rPr>
+          <w:rFonts w:hint="default" w:ascii="Consolas" w:hAnsi="Consolas" w:cs="Consolas"/>
+          <w:color w:val="0000FF"/>
+          <w:sz w:val="21"/>
+          <w:szCs w:val="21"/>
+        </w:rPr>
+        <w:t>1</w:t>
+      </w:r>
+      <w:r>
+        <w:rPr>
+          <w:rFonts w:hint="default" w:ascii="Consolas" w:hAnsi="Consolas" w:cs="Consolas"/>
+          <w:sz w:val="21"/>
+          <w:szCs w:val="21"/>
+        </w:rPr>
+        <w:t>;</w:t>
+      </w:r>
+    </w:p>
+    <w:p>
+      <w:pPr>
+        <w:pStyle w:val="3"/>
+        <w:keepNext w:val="0"/>
+        <w:keepLines w:val="0"/>
+        <w:widowControl/>
+        <w:suppressLineNumbers w:val="0"/>
+        <w:spacing w:before="0" w:beforeAutospacing="0" w:after="0" w:afterAutospacing="0"/>
+        <w:ind w:left="0" w:right="0" w:firstLine="0"/>
+        <w:rPr>
+          <w:rFonts w:hint="default" w:ascii="Consolas" w:hAnsi="Consolas" w:cs="Consolas"/>
+          <w:sz w:val="21"/>
+          <w:szCs w:val="21"/>
+        </w:rPr>
+      </w:pPr>
+      <w:r>
+        <w:rPr>
+          <w:rFonts w:hint="default" w:ascii="Consolas" w:hAnsi="Consolas" w:cs="Consolas"/>
+          <w:color w:val="C0C0C0"/>
+          <w:sz w:val="21"/>
+          <w:szCs w:val="21"/>
+        </w:rPr>
+        <w:t xml:space="preserve">    </w:t>
+      </w:r>
+      <w:r>
+        <w:rPr>
+          <w:rFonts w:hint="default" w:ascii="Consolas" w:hAnsi="Consolas" w:cs="Consolas"/>
+          <w:color w:val="000000"/>
+          <w:sz w:val="21"/>
+          <w:szCs w:val="21"/>
+        </w:rPr>
+        <w:t>fputs</w:t>
+      </w:r>
+      <w:r>
+        <w:rPr>
+          <w:rFonts w:hint="default" w:ascii="Consolas" w:hAnsi="Consolas" w:cs="Consolas"/>
+          <w:sz w:val="21"/>
+          <w:szCs w:val="21"/>
+        </w:rPr>
+        <w:t>(</w:t>
+      </w:r>
+      <w:r>
+        <w:rPr>
+          <w:rFonts w:hint="default" w:ascii="Consolas" w:hAnsi="Consolas" w:cs="Consolas"/>
+          <w:b/>
+          <w:color w:val="008000"/>
+          <w:sz w:val="21"/>
+          <w:szCs w:val="21"/>
+        </w:rPr>
+        <w:t>"AB\nCD</w:t>
+      </w:r>
+      <w:r>
+        <w:rPr>
+          <w:rFonts w:hint="eastAsia" w:ascii="Consolas" w:hAnsi="Consolas" w:cs="Consolas"/>
+          <w:b/>
+          <w:color w:val="008000"/>
+          <w:sz w:val="21"/>
+          <w:szCs w:val="21"/>
+          <w:lang w:val="en-US" w:eastAsia="zh-CN"/>
+        </w:rPr>
+        <w:t>\n</w:t>
+      </w:r>
+      <w:r>
+        <w:rPr>
+          <w:rFonts w:hint="default" w:ascii="Consolas" w:hAnsi="Consolas" w:cs="Consolas"/>
+          <w:b/>
+          <w:color w:val="008000"/>
+          <w:sz w:val="21"/>
+          <w:szCs w:val="21"/>
+        </w:rPr>
+        <w:t>"</w:t>
+      </w:r>
+      <w:r>
+        <w:rPr>
+          <w:rFonts w:hint="default" w:ascii="Consolas" w:hAnsi="Consolas" w:cs="Consolas"/>
+          <w:sz w:val="21"/>
+          <w:szCs w:val="21"/>
+        </w:rPr>
+        <w:t>,</w:t>
+      </w:r>
+      <w:r>
+        <w:rPr>
+          <w:rFonts w:hint="default" w:ascii="Consolas" w:hAnsi="Consolas" w:cs="Consolas"/>
+          <w:color w:val="C0C0C0"/>
+          <w:sz w:val="21"/>
+          <w:szCs w:val="21"/>
+        </w:rPr>
+        <w:t xml:space="preserve"> </w:t>
+      </w:r>
+      <w:r>
+        <w:rPr>
+          <w:rFonts w:hint="default" w:ascii="Consolas" w:hAnsi="Consolas" w:cs="Consolas"/>
+          <w:color w:val="000000"/>
+          <w:sz w:val="21"/>
+          <w:szCs w:val="21"/>
+        </w:rPr>
+        <w:t>fd</w:t>
+      </w:r>
+      <w:r>
+        <w:rPr>
+          <w:rFonts w:hint="default" w:ascii="Consolas" w:hAnsi="Consolas" w:cs="Consolas"/>
+          <w:sz w:val="21"/>
+          <w:szCs w:val="21"/>
+        </w:rPr>
+        <w:t>);</w:t>
+      </w:r>
+      <w:r>
+        <w:rPr>
+          <w:rFonts w:hint="default" w:ascii="Consolas" w:hAnsi="Consolas" w:cs="Consolas"/>
+          <w:color w:val="C0C0C0"/>
+          <w:sz w:val="21"/>
+          <w:szCs w:val="21"/>
+        </w:rPr>
+        <w:t xml:space="preserve"> </w:t>
+      </w:r>
+      <w:r>
+        <w:rPr>
+          <w:rFonts w:hint="default" w:ascii="Consolas" w:hAnsi="Consolas" w:cs="Consolas"/>
+          <w:i/>
+          <w:color w:val="808080"/>
+          <w:sz w:val="21"/>
+          <w:szCs w:val="21"/>
+        </w:rPr>
+        <w:t>//写入</w:t>
+      </w:r>
+    </w:p>
+    <w:p>
+      <w:pPr>
+        <w:pStyle w:val="3"/>
+        <w:keepNext w:val="0"/>
+        <w:keepLines w:val="0"/>
+        <w:widowControl/>
+        <w:suppressLineNumbers w:val="0"/>
+        <w:spacing w:before="0" w:beforeAutospacing="0" w:after="0" w:afterAutospacing="0"/>
+        <w:ind w:left="0" w:right="0" w:firstLine="0"/>
+        <w:rPr>
+          <w:rFonts w:hint="default" w:ascii="Consolas" w:hAnsi="Consolas" w:cs="Consolas"/>
+          <w:sz w:val="21"/>
+          <w:szCs w:val="21"/>
+        </w:rPr>
+      </w:pPr>
+      <w:r>
+        <w:rPr>
+          <w:rFonts w:hint="default" w:ascii="Consolas" w:hAnsi="Consolas" w:cs="Consolas"/>
+          <w:color w:val="C0C0C0"/>
+          <w:sz w:val="21"/>
+          <w:szCs w:val="21"/>
+        </w:rPr>
+        <w:t xml:space="preserve">    </w:t>
+      </w:r>
+      <w:r>
+        <w:rPr>
+          <w:rFonts w:hint="default" w:ascii="Consolas" w:hAnsi="Consolas" w:cs="Consolas"/>
+          <w:b/>
+          <w:color w:val="000080"/>
+          <w:sz w:val="21"/>
+          <w:szCs w:val="21"/>
+        </w:rPr>
+        <w:t>return</w:t>
+      </w:r>
+      <w:r>
+        <w:rPr>
+          <w:rFonts w:hint="default" w:ascii="Consolas" w:hAnsi="Consolas" w:cs="Consolas"/>
+          <w:color w:val="C0C0C0"/>
+          <w:sz w:val="21"/>
+          <w:szCs w:val="21"/>
+        </w:rPr>
+        <w:t xml:space="preserve"> </w:t>
+      </w:r>
+      <w:r>
+        <w:rPr>
+          <w:rFonts w:hint="default" w:ascii="Consolas" w:hAnsi="Consolas" w:cs="Consolas"/>
+          <w:color w:val="0000FF"/>
+          <w:sz w:val="21"/>
+          <w:szCs w:val="21"/>
+        </w:rPr>
+        <w:t>0</w:t>
+      </w:r>
+      <w:r>
+        <w:rPr>
+          <w:rFonts w:hint="default" w:ascii="Consolas" w:hAnsi="Consolas" w:cs="Consolas"/>
+          <w:sz w:val="21"/>
+          <w:szCs w:val="21"/>
+        </w:rPr>
+        <w:t>;</w:t>
+      </w:r>
+    </w:p>
+    <w:p>
+      <w:pPr>
+        <w:pStyle w:val="3"/>
+        <w:keepNext w:val="0"/>
+        <w:keepLines w:val="0"/>
+        <w:widowControl/>
+        <w:suppressLineNumbers w:val="0"/>
+        <w:spacing w:before="0" w:beforeAutospacing="0" w:after="0" w:afterAutospacing="0"/>
+        <w:ind w:left="0" w:right="0" w:firstLine="0"/>
         <w:rPr>
           <w:rFonts w:hint="eastAsia"/>
           <w:sz w:val="28"/>
           <w:szCs w:val="28"/>
         </w:rPr>
-        <w:t>总结与心得体会：</w:t>
-      </w:r>
-    </w:p>
-    <w:p>
-      <w:pPr>
-        <w:rPr>
+      </w:pPr>
+      <w:r>
+        <w:rPr>
+          <w:rFonts w:hint="default" w:ascii="Consolas" w:hAnsi="Consolas" w:cs="Consolas"/>
+          <w:sz w:val="21"/>
+          <w:szCs w:val="21"/>
+        </w:rPr>
+        <w:t>}</w:t>
+      </w:r>
+    </w:p>
+    <w:p>
+      <w:pPr>
+        <w:rPr>
+          <w:rFonts w:hint="eastAsia"/>
           <w:sz w:val="28"/>
           <w:szCs w:val="28"/>
         </w:rPr>
       </w:pPr>
+      <w:r>
+        <w:rPr>
+          <w:rFonts w:hint="eastAsia"/>
+          <w:sz w:val="28"/>
+          <w:szCs w:val="28"/>
+        </w:rPr>
+        <w:t>验证与结论：</w:t>
+      </w:r>
+    </w:p>
+    <w:p>
+      <w:pPr>
+        <w:rPr>
+          <w:rFonts w:hint="eastAsia" w:eastAsia="宋体"/>
+          <w:sz w:val="28"/>
+          <w:szCs w:val="28"/>
+          <w:lang w:eastAsia="zh-CN"/>
+        </w:rPr>
+      </w:pPr>
+      <w:r>
+        <w:rPr>
+          <w:rFonts w:hint="eastAsia" w:eastAsia="宋体"/>
+          <w:sz w:val="28"/>
+          <w:szCs w:val="28"/>
+          <w:lang w:eastAsia="zh-CN"/>
+        </w:rPr>
+        <w:drawing>
+          <wp:inline distT="0" distB="0" distL="114300" distR="114300">
+            <wp:extent cx="1120140" cy="670560"/>
+            <wp:effectExtent l="0" t="0" r="7620" b="0"/>
+            <wp:docPr id="7" name="图片 7" descr="2019-05-23_13-57"/>
+            <wp:cNvGraphicFramePr>
+              <a:graphicFrameLocks xmlns:a="http://schemas.openxmlformats.org/drawingml/2006/main" noChangeAspect="1"/>
+            </wp:cNvGraphicFramePr>
+            <a:graphic xmlns:a="http://schemas.openxmlformats.org/drawingml/2006/main">
+              <a:graphicData uri="http://schemas.openxmlformats.org/drawingml/2006/picture">
+                <pic:pic xmlns:pic="http://schemas.openxmlformats.org/drawingml/2006/picture">
+                  <pic:nvPicPr>
+                    <pic:cNvPr id="7" name="图片 7" descr="2019-05-23_13-57"/>
+                    <pic:cNvPicPr>
+                      <a:picLocks noChangeAspect="1"/>
+                    </pic:cNvPicPr>
+                  </pic:nvPicPr>
+                  <pic:blipFill>
+                    <a:blip r:embed="rId10"/>
+                    <a:stretch>
+                      <a:fillRect/>
+                    </a:stretch>
+                  </pic:blipFill>
+                  <pic:spPr>
+                    <a:xfrm>
+                      <a:off x="0" y="0"/>
+                      <a:ext cx="1120140" cy="670560"/>
+                    </a:xfrm>
+                    <a:prstGeom prst="rect">
+                      <a:avLst/>
+                    </a:prstGeom>
+                  </pic:spPr>
+                </pic:pic>
+              </a:graphicData>
+            </a:graphic>
+          </wp:inline>
+        </w:drawing>
+      </w:r>
+    </w:p>
+    <w:p>
+      <w:pPr>
+        <w:rPr>
+          <w:sz w:val="24"/>
+          <w:szCs w:val="24"/>
+        </w:rPr>
+      </w:pPr>
+      <w:r>
+        <w:rPr>
+          <w:rFonts w:hint="eastAsia"/>
+          <w:sz w:val="28"/>
+          <w:szCs w:val="28"/>
+        </w:rPr>
+        <w:t>总结与心得体会</w:t>
+      </w:r>
+      <w:r>
+        <w:rPr>
+          <w:rFonts w:hint="eastAsia"/>
+          <w:sz w:val="28"/>
+          <w:szCs w:val="28"/>
+          <w:lang w:eastAsia="zh-CN"/>
+        </w:rPr>
+        <w:t>：</w:t>
+      </w:r>
+      <w:r>
+        <w:rPr>
+          <w:rFonts w:hint="eastAsia"/>
+          <w:sz w:val="24"/>
+          <w:szCs w:val="24"/>
+        </w:rPr>
+        <w:t>w和wb的区别在不同的系统上实现不同</w:t>
+      </w:r>
+      <w:r>
+        <w:rPr>
+          <w:rFonts w:hint="eastAsia"/>
+          <w:sz w:val="24"/>
+          <w:szCs w:val="24"/>
+          <w:lang w:eastAsia="zh-CN"/>
+        </w:rPr>
+        <w:t>，</w:t>
+      </w:r>
+      <w:r>
+        <w:rPr>
+          <w:rFonts w:hint="eastAsia"/>
+          <w:sz w:val="24"/>
+          <w:szCs w:val="24"/>
+        </w:rPr>
+        <w:t>在Windows上文本文件的换行符是\r\n所以用w打开文件</w:t>
+      </w:r>
+      <w:r>
+        <w:rPr>
+          <w:rFonts w:hint="eastAsia"/>
+          <w:sz w:val="24"/>
+          <w:szCs w:val="24"/>
+          <w:lang w:eastAsia="zh-CN"/>
+        </w:rPr>
+        <w:t>每</w:t>
+      </w:r>
+      <w:r>
+        <w:rPr>
+          <w:rFonts w:hint="eastAsia"/>
+          <w:sz w:val="24"/>
+          <w:szCs w:val="24"/>
+        </w:rPr>
+        <w:t>写入一个\n前面都会补上\r</w:t>
+      </w:r>
+      <w:r>
+        <w:rPr>
+          <w:rFonts w:hint="eastAsia"/>
+          <w:sz w:val="24"/>
+          <w:szCs w:val="24"/>
+          <w:lang w:eastAsia="zh-CN"/>
+        </w:rPr>
+        <w:t>，</w:t>
+      </w:r>
+      <w:r>
+        <w:rPr>
+          <w:rFonts w:hint="eastAsia"/>
+          <w:sz w:val="24"/>
+          <w:szCs w:val="24"/>
+        </w:rPr>
+        <w:t>用wb打开则不会这样而Unix</w:t>
+      </w:r>
+      <w:r>
+        <w:rPr>
+          <w:rFonts w:hint="eastAsia"/>
+          <w:sz w:val="24"/>
+          <w:szCs w:val="24"/>
+          <w:lang w:eastAsia="zh-CN"/>
+        </w:rPr>
+        <w:t>系的系统</w:t>
+      </w:r>
+      <w:r>
+        <w:rPr>
+          <w:rFonts w:hint="eastAsia"/>
+          <w:sz w:val="24"/>
+          <w:szCs w:val="24"/>
+        </w:rPr>
+        <w:t>会忽略w和wb的区别</w:t>
+      </w:r>
+      <w:r>
+        <w:rPr>
+          <w:rFonts w:hint="eastAsia"/>
+          <w:sz w:val="24"/>
+          <w:szCs w:val="24"/>
+          <w:lang w:eastAsia="zh-CN"/>
+        </w:rPr>
+        <w:t>。</w:t>
+      </w:r>
+      <w:bookmarkStart w:id="0" w:name="_GoBack"/>
+      <w:bookmarkEnd w:id="0"/>
     </w:p>
     <w:p>
       <w:pPr>
@@ -21762,8 +22675,10 @@
     <w:p>
       <w:pPr>
         <w:rPr>
+          <w:rFonts w:hint="default" w:eastAsia="宋体"/>
           <w:sz w:val="28"/>
           <w:szCs w:val="28"/>
+          <w:lang w:val="en-US" w:eastAsia="zh-CN"/>
         </w:rPr>
       </w:pPr>
       <w:r>
@@ -21774,29 +22689,32 @@
         </w:rPr>
         <w:t>设计思想：</w:t>
       </w:r>
-    </w:p>
-    <w:p>
-      <w:pPr>
-        <w:rPr>
-          <w:sz w:val="28"/>
-          <w:szCs w:val="28"/>
-        </w:rPr>
-      </w:pPr>
-      <w:r>
+      <w:r>
+        <w:rPr>
+          <w:rFonts w:hint="eastAsia"/>
+          <w:sz w:val="24"/>
+          <w:szCs w:val="24"/>
+          <w:lang w:eastAsia="zh-CN"/>
+        </w:rPr>
+        <w:t>使用标准库的</w:t>
+      </w:r>
+      <w:r>
+        <w:rPr>
+          <w:rFonts w:hint="eastAsia"/>
+          <w:sz w:val="24"/>
+          <w:szCs w:val="24"/>
+          <w:lang w:val="en-US" w:eastAsia="zh-CN"/>
+        </w:rPr>
+        <w:t>I/O函数的EOF概念的实现来判断是否读到文件尾</w:t>
+      </w:r>
+    </w:p>
+    <w:p>
+      <w:pPr>
         <w:rPr>
           <w:rFonts w:hint="eastAsia"/>
           <w:sz w:val="28"/>
           <w:szCs w:val="28"/>
         </w:rPr>
-        <w:t>实验代码及注释：</w:t>
-      </w:r>
-    </w:p>
-    <w:p>
-      <w:pPr>
-        <w:rPr>
-          <w:sz w:val="28"/>
-          <w:szCs w:val="28"/>
-        </w:rPr>
       </w:pPr>
       <w:r>
         <w:rPr>
@@ -21804,78 +22722,2104 @@
           <w:sz w:val="28"/>
           <w:szCs w:val="28"/>
         </w:rPr>
-        <w:t>验证与结论：</w:t>
-      </w:r>
-    </w:p>
-    <w:p>
-      <w:pPr>
-        <w:rPr>
-          <w:sz w:val="28"/>
-          <w:szCs w:val="28"/>
-        </w:rPr>
-      </w:pPr>
-      <w:r>
+        <w:t>实验代码及注释：</w:t>
+      </w:r>
+    </w:p>
+    <w:p>
+      <w:pPr>
+        <w:pStyle w:val="3"/>
+        <w:keepNext w:val="0"/>
+        <w:keepLines w:val="0"/>
+        <w:widowControl/>
+        <w:suppressLineNumbers w:val="0"/>
+        <w:spacing w:before="0" w:beforeAutospacing="0" w:after="0" w:afterAutospacing="0"/>
+        <w:ind w:left="0" w:right="0" w:firstLine="0"/>
+        <w:rPr>
+          <w:rFonts w:hint="default" w:ascii="Consolas" w:hAnsi="Consolas" w:cs="Consolas"/>
+          <w:sz w:val="21"/>
+          <w:szCs w:val="21"/>
+        </w:rPr>
+      </w:pPr>
+      <w:r>
+        <w:rPr>
+          <w:rFonts w:hint="default" w:ascii="Consolas" w:hAnsi="Consolas" w:cs="Consolas"/>
+          <w:sz w:val="21"/>
+          <w:szCs w:val="21"/>
+        </w:rPr>
+        <w:t>#</w:t>
+      </w:r>
+      <w:r>
+        <w:rPr>
+          <w:rFonts w:hint="default" w:ascii="Consolas" w:hAnsi="Consolas" w:cs="Consolas"/>
+          <w:b/>
+          <w:color w:val="000080"/>
+          <w:sz w:val="21"/>
+          <w:szCs w:val="21"/>
+        </w:rPr>
+        <w:t>include</w:t>
+      </w:r>
+      <w:r>
+        <w:rPr>
+          <w:rFonts w:hint="default" w:ascii="Consolas" w:hAnsi="Consolas" w:cs="Consolas"/>
+          <w:color w:val="C0C0C0"/>
+          <w:sz w:val="21"/>
+          <w:szCs w:val="21"/>
+        </w:rPr>
+        <w:t xml:space="preserve"> </w:t>
+      </w:r>
+      <w:r>
+        <w:rPr>
+          <w:rFonts w:hint="default" w:ascii="Consolas" w:hAnsi="Consolas" w:cs="Consolas"/>
+          <w:sz w:val="21"/>
+          <w:szCs w:val="21"/>
+        </w:rPr>
+        <w:t>&lt;</w:t>
+      </w:r>
+      <w:r>
+        <w:rPr>
+          <w:rFonts w:hint="default" w:ascii="Consolas" w:hAnsi="Consolas" w:cs="Consolas"/>
+          <w:b/>
+          <w:color w:val="008000"/>
+          <w:sz w:val="21"/>
+          <w:szCs w:val="21"/>
+        </w:rPr>
+        <w:t>stdio</w:t>
+      </w:r>
+      <w:r>
+        <w:rPr>
+          <w:rFonts w:hint="default" w:ascii="Consolas" w:hAnsi="Consolas" w:cs="Consolas"/>
+          <w:sz w:val="21"/>
+          <w:szCs w:val="21"/>
+        </w:rPr>
+        <w:t>.</w:t>
+      </w:r>
+      <w:r>
+        <w:rPr>
+          <w:rFonts w:hint="default" w:ascii="Consolas" w:hAnsi="Consolas" w:cs="Consolas"/>
+          <w:b/>
+          <w:color w:val="008000"/>
+          <w:sz w:val="21"/>
+          <w:szCs w:val="21"/>
+        </w:rPr>
+        <w:t>h</w:t>
+      </w:r>
+      <w:r>
+        <w:rPr>
+          <w:rFonts w:hint="default" w:ascii="Consolas" w:hAnsi="Consolas" w:cs="Consolas"/>
+          <w:sz w:val="21"/>
+          <w:szCs w:val="21"/>
+        </w:rPr>
+        <w:t>&gt;</w:t>
+      </w:r>
+    </w:p>
+    <w:p>
+      <w:pPr>
+        <w:pStyle w:val="3"/>
+        <w:keepNext w:val="0"/>
+        <w:keepLines w:val="0"/>
+        <w:widowControl/>
+        <w:suppressLineNumbers w:val="0"/>
+        <w:spacing w:before="0" w:beforeAutospacing="0" w:after="0" w:afterAutospacing="0"/>
+        <w:ind w:left="0" w:right="0" w:firstLine="0"/>
+        <w:rPr>
+          <w:rFonts w:hint="default" w:ascii="Consolas" w:hAnsi="Consolas" w:cs="Consolas"/>
+          <w:sz w:val="21"/>
+          <w:szCs w:val="21"/>
+        </w:rPr>
+      </w:pPr>
+      <w:r>
+        <w:rPr>
+          <w:rFonts w:hint="default" w:ascii="Consolas" w:hAnsi="Consolas" w:cs="Consolas"/>
+          <w:b/>
+          <w:color w:val="000080"/>
+          <w:sz w:val="21"/>
+          <w:szCs w:val="21"/>
+        </w:rPr>
+        <w:t>int</w:t>
+      </w:r>
+      <w:r>
+        <w:rPr>
+          <w:rFonts w:hint="default" w:ascii="Consolas" w:hAnsi="Consolas" w:cs="Consolas"/>
+          <w:color w:val="C0C0C0"/>
+          <w:sz w:val="21"/>
+          <w:szCs w:val="21"/>
+        </w:rPr>
+        <w:t xml:space="preserve"> </w:t>
+      </w:r>
+      <w:r>
+        <w:rPr>
+          <w:rFonts w:hint="default" w:ascii="Consolas" w:hAnsi="Consolas" w:cs="Consolas"/>
+          <w:b/>
+          <w:color w:val="000000"/>
+          <w:sz w:val="21"/>
+          <w:szCs w:val="21"/>
+        </w:rPr>
+        <w:t>main</w:t>
+      </w:r>
+      <w:r>
+        <w:rPr>
+          <w:rFonts w:hint="default" w:ascii="Consolas" w:hAnsi="Consolas" w:cs="Consolas"/>
+          <w:sz w:val="21"/>
+          <w:szCs w:val="21"/>
+        </w:rPr>
+        <w:t>(</w:t>
+      </w:r>
+      <w:r>
+        <w:rPr>
+          <w:rFonts w:hint="default" w:ascii="Consolas" w:hAnsi="Consolas" w:cs="Consolas"/>
+          <w:b/>
+          <w:color w:val="000080"/>
+          <w:sz w:val="21"/>
+          <w:szCs w:val="21"/>
+        </w:rPr>
+        <w:t>int</w:t>
+      </w:r>
+      <w:r>
+        <w:rPr>
+          <w:rFonts w:hint="default" w:ascii="Consolas" w:hAnsi="Consolas" w:cs="Consolas"/>
+          <w:color w:val="C0C0C0"/>
+          <w:sz w:val="21"/>
+          <w:szCs w:val="21"/>
+        </w:rPr>
+        <w:t xml:space="preserve"> </w:t>
+      </w:r>
+      <w:r>
+        <w:rPr>
+          <w:rFonts w:hint="default" w:ascii="Consolas" w:hAnsi="Consolas" w:cs="Consolas"/>
+          <w:color w:val="000000"/>
+          <w:sz w:val="21"/>
+          <w:szCs w:val="21"/>
+        </w:rPr>
+        <w:t>argc</w:t>
+      </w:r>
+      <w:r>
+        <w:rPr>
+          <w:rFonts w:hint="default" w:ascii="Consolas" w:hAnsi="Consolas" w:cs="Consolas"/>
+          <w:sz w:val="21"/>
+          <w:szCs w:val="21"/>
+        </w:rPr>
+        <w:t>,</w:t>
+      </w:r>
+      <w:r>
+        <w:rPr>
+          <w:rFonts w:hint="default" w:ascii="Consolas" w:hAnsi="Consolas" w:cs="Consolas"/>
+          <w:color w:val="C0C0C0"/>
+          <w:sz w:val="21"/>
+          <w:szCs w:val="21"/>
+        </w:rPr>
+        <w:t xml:space="preserve"> </w:t>
+      </w:r>
+      <w:r>
+        <w:rPr>
+          <w:rFonts w:hint="default" w:ascii="Consolas" w:hAnsi="Consolas" w:cs="Consolas"/>
+          <w:b/>
+          <w:color w:val="000080"/>
+          <w:sz w:val="21"/>
+          <w:szCs w:val="21"/>
+        </w:rPr>
+        <w:t>char</w:t>
+      </w:r>
+      <w:r>
+        <w:rPr>
+          <w:rFonts w:hint="default" w:ascii="Consolas" w:hAnsi="Consolas" w:cs="Consolas"/>
+          <w:sz w:val="21"/>
+          <w:szCs w:val="21"/>
+        </w:rPr>
+        <w:t>*</w:t>
+      </w:r>
+      <w:r>
+        <w:rPr>
+          <w:rFonts w:hint="default" w:ascii="Consolas" w:hAnsi="Consolas" w:cs="Consolas"/>
+          <w:color w:val="C0C0C0"/>
+          <w:sz w:val="21"/>
+          <w:szCs w:val="21"/>
+        </w:rPr>
+        <w:t xml:space="preserve"> </w:t>
+      </w:r>
+      <w:r>
+        <w:rPr>
+          <w:rFonts w:hint="default" w:ascii="Consolas" w:hAnsi="Consolas" w:cs="Consolas"/>
+          <w:color w:val="000000"/>
+          <w:sz w:val="21"/>
+          <w:szCs w:val="21"/>
+        </w:rPr>
+        <w:t>argv</w:t>
+      </w:r>
+      <w:r>
+        <w:rPr>
+          <w:rFonts w:hint="default" w:ascii="Consolas" w:hAnsi="Consolas" w:cs="Consolas"/>
+          <w:sz w:val="21"/>
+          <w:szCs w:val="21"/>
+        </w:rPr>
+        <w:t>[])</w:t>
+      </w:r>
+    </w:p>
+    <w:p>
+      <w:pPr>
+        <w:pStyle w:val="3"/>
+        <w:keepNext w:val="0"/>
+        <w:keepLines w:val="0"/>
+        <w:widowControl/>
+        <w:suppressLineNumbers w:val="0"/>
+        <w:spacing w:before="0" w:beforeAutospacing="0" w:after="0" w:afterAutospacing="0"/>
+        <w:ind w:left="0" w:right="0" w:firstLine="0"/>
+        <w:rPr>
+          <w:rFonts w:hint="default" w:ascii="Consolas" w:hAnsi="Consolas" w:cs="Consolas"/>
+          <w:sz w:val="21"/>
+          <w:szCs w:val="21"/>
+        </w:rPr>
+      </w:pPr>
+      <w:r>
+        <w:rPr>
+          <w:rFonts w:hint="default" w:ascii="Consolas" w:hAnsi="Consolas" w:cs="Consolas"/>
+          <w:sz w:val="21"/>
+          <w:szCs w:val="21"/>
+        </w:rPr>
+        <w:t>{</w:t>
+      </w:r>
+    </w:p>
+    <w:p>
+      <w:pPr>
+        <w:pStyle w:val="3"/>
+        <w:keepNext w:val="0"/>
+        <w:keepLines w:val="0"/>
+        <w:widowControl/>
+        <w:suppressLineNumbers w:val="0"/>
+        <w:spacing w:before="0" w:beforeAutospacing="0" w:after="0" w:afterAutospacing="0"/>
+        <w:ind w:left="0" w:right="0" w:firstLine="0"/>
+        <w:rPr>
+          <w:rFonts w:hint="default" w:ascii="Consolas" w:hAnsi="Consolas" w:cs="Consolas"/>
+          <w:sz w:val="21"/>
+          <w:szCs w:val="21"/>
+        </w:rPr>
+      </w:pPr>
+      <w:r>
+        <w:rPr>
+          <w:rFonts w:hint="default" w:ascii="Consolas" w:hAnsi="Consolas" w:cs="Consolas"/>
+          <w:color w:val="C0C0C0"/>
+          <w:sz w:val="21"/>
+          <w:szCs w:val="21"/>
+        </w:rPr>
+        <w:t xml:space="preserve">    </w:t>
+      </w:r>
+      <w:r>
+        <w:rPr>
+          <w:rFonts w:hint="default" w:ascii="Consolas" w:hAnsi="Consolas" w:cs="Consolas"/>
+          <w:color w:val="000000"/>
+          <w:sz w:val="21"/>
+          <w:szCs w:val="21"/>
+        </w:rPr>
+        <w:t>FILE</w:t>
+      </w:r>
+      <w:r>
+        <w:rPr>
+          <w:rFonts w:hint="default" w:ascii="Consolas" w:hAnsi="Consolas" w:cs="Consolas"/>
+          <w:sz w:val="21"/>
+          <w:szCs w:val="21"/>
+        </w:rPr>
+        <w:t>*</w:t>
+      </w:r>
+      <w:r>
+        <w:rPr>
+          <w:rFonts w:hint="default" w:ascii="Consolas" w:hAnsi="Consolas" w:cs="Consolas"/>
+          <w:color w:val="C0C0C0"/>
+          <w:sz w:val="21"/>
+          <w:szCs w:val="21"/>
+        </w:rPr>
+        <w:t xml:space="preserve"> </w:t>
+      </w:r>
+      <w:r>
+        <w:rPr>
+          <w:rFonts w:hint="default" w:ascii="Consolas" w:hAnsi="Consolas" w:cs="Consolas"/>
+          <w:color w:val="000000"/>
+          <w:sz w:val="21"/>
+          <w:szCs w:val="21"/>
+        </w:rPr>
+        <w:t>fd</w:t>
+      </w:r>
+      <w:r>
+        <w:rPr>
+          <w:rFonts w:hint="default" w:ascii="Consolas" w:hAnsi="Consolas" w:cs="Consolas"/>
+          <w:sz w:val="21"/>
+          <w:szCs w:val="21"/>
+        </w:rPr>
+        <w:t>;</w:t>
+      </w:r>
+    </w:p>
+    <w:p>
+      <w:pPr>
+        <w:pStyle w:val="3"/>
+        <w:keepNext w:val="0"/>
+        <w:keepLines w:val="0"/>
+        <w:widowControl/>
+        <w:suppressLineNumbers w:val="0"/>
+        <w:spacing w:before="0" w:beforeAutospacing="0" w:after="0" w:afterAutospacing="0"/>
+        <w:ind w:left="0" w:right="0" w:firstLine="0"/>
+        <w:rPr>
+          <w:rFonts w:hint="default" w:ascii="Consolas" w:hAnsi="Consolas" w:cs="Consolas"/>
+          <w:sz w:val="21"/>
+          <w:szCs w:val="21"/>
+        </w:rPr>
+      </w:pPr>
+      <w:r>
+        <w:rPr>
+          <w:rFonts w:hint="default" w:ascii="Consolas" w:hAnsi="Consolas" w:cs="Consolas"/>
+          <w:color w:val="C0C0C0"/>
+          <w:sz w:val="21"/>
+          <w:szCs w:val="21"/>
+        </w:rPr>
+        <w:t xml:space="preserve">    </w:t>
+      </w:r>
+      <w:r>
+        <w:rPr>
+          <w:rFonts w:hint="default" w:ascii="Consolas" w:hAnsi="Consolas" w:cs="Consolas"/>
+          <w:b/>
+          <w:color w:val="000080"/>
+          <w:sz w:val="21"/>
+          <w:szCs w:val="21"/>
+        </w:rPr>
+        <w:t>int</w:t>
+      </w:r>
+      <w:r>
+        <w:rPr>
+          <w:rFonts w:hint="default" w:ascii="Consolas" w:hAnsi="Consolas" w:cs="Consolas"/>
+          <w:color w:val="C0C0C0"/>
+          <w:sz w:val="21"/>
+          <w:szCs w:val="21"/>
+        </w:rPr>
+        <w:t xml:space="preserve"> </w:t>
+      </w:r>
+      <w:r>
+        <w:rPr>
+          <w:rFonts w:hint="default" w:ascii="Consolas" w:hAnsi="Consolas" w:cs="Consolas"/>
+          <w:color w:val="000000"/>
+          <w:sz w:val="21"/>
+          <w:szCs w:val="21"/>
+        </w:rPr>
+        <w:t>c</w:t>
+      </w:r>
+      <w:r>
+        <w:rPr>
+          <w:rFonts w:hint="default" w:ascii="Consolas" w:hAnsi="Consolas" w:cs="Consolas"/>
+          <w:sz w:val="21"/>
+          <w:szCs w:val="21"/>
+        </w:rPr>
+        <w:t>;</w:t>
+      </w:r>
+    </w:p>
+    <w:p>
+      <w:pPr>
+        <w:pStyle w:val="3"/>
+        <w:keepNext w:val="0"/>
+        <w:keepLines w:val="0"/>
+        <w:widowControl/>
+        <w:suppressLineNumbers w:val="0"/>
+        <w:spacing w:before="0" w:beforeAutospacing="0" w:after="0" w:afterAutospacing="0"/>
+        <w:ind w:left="0" w:right="0" w:firstLine="0"/>
+        <w:rPr>
+          <w:rFonts w:hint="default" w:ascii="Consolas" w:hAnsi="Consolas" w:cs="Consolas"/>
+          <w:sz w:val="21"/>
+          <w:szCs w:val="21"/>
+        </w:rPr>
+      </w:pPr>
+      <w:r>
+        <w:rPr>
+          <w:rFonts w:hint="default" w:ascii="Consolas" w:hAnsi="Consolas" w:cs="Consolas"/>
+          <w:color w:val="C0C0C0"/>
+          <w:sz w:val="21"/>
+          <w:szCs w:val="21"/>
+        </w:rPr>
+        <w:t xml:space="preserve">    </w:t>
+      </w:r>
+      <w:r>
+        <w:rPr>
+          <w:rFonts w:hint="default" w:ascii="Consolas" w:hAnsi="Consolas" w:cs="Consolas"/>
+          <w:b/>
+          <w:color w:val="000080"/>
+          <w:sz w:val="21"/>
+          <w:szCs w:val="21"/>
+        </w:rPr>
+        <w:t>if</w:t>
+      </w:r>
+      <w:r>
+        <w:rPr>
+          <w:rFonts w:hint="default" w:ascii="Consolas" w:hAnsi="Consolas" w:cs="Consolas"/>
+          <w:color w:val="C0C0C0"/>
+          <w:sz w:val="21"/>
+          <w:szCs w:val="21"/>
+        </w:rPr>
+        <w:t xml:space="preserve"> </w:t>
+      </w:r>
+      <w:r>
+        <w:rPr>
+          <w:rFonts w:hint="default" w:ascii="Consolas" w:hAnsi="Consolas" w:cs="Consolas"/>
+          <w:sz w:val="21"/>
+          <w:szCs w:val="21"/>
+        </w:rPr>
+        <w:t>((</w:t>
+      </w:r>
+      <w:r>
+        <w:rPr>
+          <w:rFonts w:hint="default" w:ascii="Consolas" w:hAnsi="Consolas" w:cs="Consolas"/>
+          <w:color w:val="000000"/>
+          <w:sz w:val="21"/>
+          <w:szCs w:val="21"/>
+        </w:rPr>
+        <w:t>fd</w:t>
+      </w:r>
+      <w:r>
+        <w:rPr>
+          <w:rFonts w:hint="default" w:ascii="Consolas" w:hAnsi="Consolas" w:cs="Consolas"/>
+          <w:color w:val="C0C0C0"/>
+          <w:sz w:val="21"/>
+          <w:szCs w:val="21"/>
+        </w:rPr>
+        <w:t xml:space="preserve"> </w:t>
+      </w:r>
+      <w:r>
+        <w:rPr>
+          <w:rFonts w:hint="default" w:ascii="Consolas" w:hAnsi="Consolas" w:cs="Consolas"/>
+          <w:color w:val="000000"/>
+          <w:sz w:val="21"/>
+          <w:szCs w:val="21"/>
+        </w:rPr>
+        <w:t>=</w:t>
+      </w:r>
+      <w:r>
+        <w:rPr>
+          <w:rFonts w:hint="default" w:ascii="Consolas" w:hAnsi="Consolas" w:cs="Consolas"/>
+          <w:color w:val="C0C0C0"/>
+          <w:sz w:val="21"/>
+          <w:szCs w:val="21"/>
+        </w:rPr>
+        <w:t xml:space="preserve"> </w:t>
+      </w:r>
+      <w:r>
+        <w:rPr>
+          <w:rFonts w:hint="default" w:ascii="Consolas" w:hAnsi="Consolas" w:cs="Consolas"/>
+          <w:color w:val="000000"/>
+          <w:sz w:val="21"/>
+          <w:szCs w:val="21"/>
+        </w:rPr>
+        <w:t>fopen</w:t>
+      </w:r>
+      <w:r>
+        <w:rPr>
+          <w:rFonts w:hint="default" w:ascii="Consolas" w:hAnsi="Consolas" w:cs="Consolas"/>
+          <w:sz w:val="21"/>
+          <w:szCs w:val="21"/>
+        </w:rPr>
+        <w:t>(</w:t>
+      </w:r>
+      <w:r>
+        <w:rPr>
+          <w:rFonts w:hint="default" w:ascii="Consolas" w:hAnsi="Consolas" w:cs="Consolas"/>
+          <w:b/>
+          <w:color w:val="008000"/>
+          <w:sz w:val="21"/>
+          <w:szCs w:val="21"/>
+        </w:rPr>
+        <w:t>"file1"</w:t>
+      </w:r>
+      <w:r>
+        <w:rPr>
+          <w:rFonts w:hint="default" w:ascii="Consolas" w:hAnsi="Consolas" w:cs="Consolas"/>
+          <w:sz w:val="21"/>
+          <w:szCs w:val="21"/>
+        </w:rPr>
+        <w:t>,</w:t>
+      </w:r>
+      <w:r>
+        <w:rPr>
+          <w:rFonts w:hint="default" w:ascii="Consolas" w:hAnsi="Consolas" w:cs="Consolas"/>
+          <w:color w:val="C0C0C0"/>
+          <w:sz w:val="21"/>
+          <w:szCs w:val="21"/>
+        </w:rPr>
+        <w:t xml:space="preserve"> </w:t>
+      </w:r>
+      <w:r>
+        <w:rPr>
+          <w:rFonts w:hint="default" w:ascii="Consolas" w:hAnsi="Consolas" w:cs="Consolas"/>
+          <w:b/>
+          <w:color w:val="008000"/>
+          <w:sz w:val="21"/>
+          <w:szCs w:val="21"/>
+        </w:rPr>
+        <w:t>"r"</w:t>
+      </w:r>
+      <w:r>
+        <w:rPr>
+          <w:rFonts w:hint="default" w:ascii="Consolas" w:hAnsi="Consolas" w:cs="Consolas"/>
+          <w:sz w:val="21"/>
+          <w:szCs w:val="21"/>
+        </w:rPr>
+        <w:t>))</w:t>
+      </w:r>
+      <w:r>
+        <w:rPr>
+          <w:rFonts w:hint="default" w:ascii="Consolas" w:hAnsi="Consolas" w:cs="Consolas"/>
+          <w:color w:val="C0C0C0"/>
+          <w:sz w:val="21"/>
+          <w:szCs w:val="21"/>
+        </w:rPr>
+        <w:t xml:space="preserve"> </w:t>
+      </w:r>
+      <w:r>
+        <w:rPr>
+          <w:rFonts w:hint="default" w:ascii="Consolas" w:hAnsi="Consolas" w:cs="Consolas"/>
+          <w:color w:val="000000"/>
+          <w:sz w:val="21"/>
+          <w:szCs w:val="21"/>
+        </w:rPr>
+        <w:t>==</w:t>
+      </w:r>
+      <w:r>
+        <w:rPr>
+          <w:rFonts w:hint="default" w:ascii="Consolas" w:hAnsi="Consolas" w:cs="Consolas"/>
+          <w:color w:val="C0C0C0"/>
+          <w:sz w:val="21"/>
+          <w:szCs w:val="21"/>
+        </w:rPr>
+        <w:t xml:space="preserve"> </w:t>
+      </w:r>
+      <w:r>
+        <w:rPr>
+          <w:rFonts w:hint="default" w:ascii="Consolas" w:hAnsi="Consolas" w:cs="Consolas"/>
+          <w:b/>
+          <w:color w:val="000080"/>
+          <w:sz w:val="21"/>
+          <w:szCs w:val="21"/>
+        </w:rPr>
+        <w:t>NULL</w:t>
+      </w:r>
+      <w:r>
+        <w:rPr>
+          <w:rFonts w:hint="default" w:ascii="Consolas" w:hAnsi="Consolas" w:cs="Consolas"/>
+          <w:sz w:val="21"/>
+          <w:szCs w:val="21"/>
+        </w:rPr>
+        <w:t>)</w:t>
+      </w:r>
+    </w:p>
+    <w:p>
+      <w:pPr>
+        <w:pStyle w:val="3"/>
+        <w:keepNext w:val="0"/>
+        <w:keepLines w:val="0"/>
+        <w:widowControl/>
+        <w:suppressLineNumbers w:val="0"/>
+        <w:spacing w:before="0" w:beforeAutospacing="0" w:after="0" w:afterAutospacing="0"/>
+        <w:ind w:left="0" w:right="0" w:firstLine="0"/>
+        <w:rPr>
+          <w:rFonts w:hint="default" w:ascii="Consolas" w:hAnsi="Consolas" w:cs="Consolas"/>
+          <w:sz w:val="21"/>
+          <w:szCs w:val="21"/>
+        </w:rPr>
+      </w:pPr>
+      <w:r>
+        <w:rPr>
+          <w:rFonts w:hint="default" w:ascii="Consolas" w:hAnsi="Consolas" w:cs="Consolas"/>
+          <w:color w:val="C0C0C0"/>
+          <w:sz w:val="21"/>
+          <w:szCs w:val="21"/>
+        </w:rPr>
+        <w:t xml:space="preserve">        </w:t>
+      </w:r>
+      <w:r>
+        <w:rPr>
+          <w:rFonts w:hint="default" w:ascii="Consolas" w:hAnsi="Consolas" w:cs="Consolas"/>
+          <w:b/>
+          <w:color w:val="000080"/>
+          <w:sz w:val="21"/>
+          <w:szCs w:val="21"/>
+        </w:rPr>
+        <w:t>return</w:t>
+      </w:r>
+      <w:r>
+        <w:rPr>
+          <w:rFonts w:hint="default" w:ascii="Consolas" w:hAnsi="Consolas" w:cs="Consolas"/>
+          <w:color w:val="C0C0C0"/>
+          <w:sz w:val="21"/>
+          <w:szCs w:val="21"/>
+        </w:rPr>
+        <w:t xml:space="preserve"> </w:t>
+      </w:r>
+      <w:r>
+        <w:rPr>
+          <w:rFonts w:hint="default" w:ascii="Consolas" w:hAnsi="Consolas" w:cs="Consolas"/>
+          <w:color w:val="0000FF"/>
+          <w:sz w:val="21"/>
+          <w:szCs w:val="21"/>
+        </w:rPr>
+        <w:t>1</w:t>
+      </w:r>
+      <w:r>
+        <w:rPr>
+          <w:rFonts w:hint="default" w:ascii="Consolas" w:hAnsi="Consolas" w:cs="Consolas"/>
+          <w:sz w:val="21"/>
+          <w:szCs w:val="21"/>
+        </w:rPr>
+        <w:t>;</w:t>
+      </w:r>
+    </w:p>
+    <w:p>
+      <w:pPr>
+        <w:pStyle w:val="3"/>
+        <w:keepNext w:val="0"/>
+        <w:keepLines w:val="0"/>
+        <w:widowControl/>
+        <w:suppressLineNumbers w:val="0"/>
+        <w:spacing w:before="0" w:beforeAutospacing="0" w:after="0" w:afterAutospacing="0"/>
+        <w:ind w:left="0" w:right="0" w:firstLine="0"/>
+        <w:rPr>
+          <w:rFonts w:hint="default" w:ascii="Consolas" w:hAnsi="Consolas" w:eastAsia="宋体" w:cs="Consolas"/>
+          <w:sz w:val="21"/>
+          <w:szCs w:val="21"/>
+          <w:lang w:val="en-US" w:eastAsia="zh-CN"/>
+        </w:rPr>
+      </w:pPr>
+      <w:r>
+        <w:rPr>
+          <w:rFonts w:hint="default" w:ascii="Consolas" w:hAnsi="Consolas" w:cs="Consolas"/>
+          <w:color w:val="C0C0C0"/>
+          <w:sz w:val="21"/>
+          <w:szCs w:val="21"/>
+        </w:rPr>
+        <w:t xml:space="preserve">    </w:t>
+      </w:r>
+      <w:r>
+        <w:rPr>
+          <w:rFonts w:hint="default" w:ascii="Consolas" w:hAnsi="Consolas" w:cs="Consolas"/>
+          <w:b/>
+          <w:color w:val="000080"/>
+          <w:sz w:val="21"/>
+          <w:szCs w:val="21"/>
+        </w:rPr>
+        <w:t>while</w:t>
+      </w:r>
+      <w:r>
+        <w:rPr>
+          <w:rFonts w:hint="default" w:ascii="Consolas" w:hAnsi="Consolas" w:cs="Consolas"/>
+          <w:sz w:val="21"/>
+          <w:szCs w:val="21"/>
+        </w:rPr>
+        <w:t>((</w:t>
+      </w:r>
+      <w:r>
+        <w:rPr>
+          <w:rFonts w:hint="default" w:ascii="Consolas" w:hAnsi="Consolas" w:cs="Consolas"/>
+          <w:color w:val="000000"/>
+          <w:sz w:val="21"/>
+          <w:szCs w:val="21"/>
+        </w:rPr>
+        <w:t>c=getc</w:t>
+      </w:r>
+      <w:r>
+        <w:rPr>
+          <w:rFonts w:hint="default" w:ascii="Consolas" w:hAnsi="Consolas" w:cs="Consolas"/>
+          <w:sz w:val="21"/>
+          <w:szCs w:val="21"/>
+        </w:rPr>
+        <w:t>(</w:t>
+      </w:r>
+      <w:r>
+        <w:rPr>
+          <w:rFonts w:hint="default" w:ascii="Consolas" w:hAnsi="Consolas" w:cs="Consolas"/>
+          <w:color w:val="000000"/>
+          <w:sz w:val="21"/>
+          <w:szCs w:val="21"/>
+        </w:rPr>
+        <w:t>fd</w:t>
+      </w:r>
+      <w:r>
+        <w:rPr>
+          <w:rFonts w:hint="default" w:ascii="Consolas" w:hAnsi="Consolas" w:cs="Consolas"/>
+          <w:sz w:val="21"/>
+          <w:szCs w:val="21"/>
+        </w:rPr>
+        <w:t>))</w:t>
+      </w:r>
+      <w:r>
+        <w:rPr>
+          <w:rFonts w:hint="default" w:ascii="Consolas" w:hAnsi="Consolas" w:cs="Consolas"/>
+          <w:color w:val="000000"/>
+          <w:sz w:val="21"/>
+          <w:szCs w:val="21"/>
+        </w:rPr>
+        <w:t>!=</w:t>
+      </w:r>
+      <w:r>
+        <w:rPr>
+          <w:rFonts w:hint="default" w:ascii="Consolas" w:hAnsi="Consolas" w:cs="Consolas"/>
+          <w:b/>
+          <w:color w:val="000080"/>
+          <w:sz w:val="21"/>
+          <w:szCs w:val="21"/>
+        </w:rPr>
+        <w:t>EOF</w:t>
+      </w:r>
+      <w:r>
+        <w:rPr>
+          <w:rFonts w:hint="default" w:ascii="Consolas" w:hAnsi="Consolas" w:cs="Consolas"/>
+          <w:sz w:val="21"/>
+          <w:szCs w:val="21"/>
+        </w:rPr>
+        <w:t>)</w:t>
+      </w:r>
+      <w:r>
+        <w:rPr>
+          <w:rFonts w:hint="eastAsia" w:ascii="Consolas" w:hAnsi="Consolas" w:cs="Consolas"/>
+          <w:sz w:val="21"/>
+          <w:szCs w:val="21"/>
+          <w:lang w:val="en-US" w:eastAsia="zh-CN"/>
+        </w:rPr>
+        <w:t xml:space="preserve"> //判断是否到文件尾</w:t>
+      </w:r>
+    </w:p>
+    <w:p>
+      <w:pPr>
+        <w:pStyle w:val="3"/>
+        <w:keepNext w:val="0"/>
+        <w:keepLines w:val="0"/>
+        <w:widowControl/>
+        <w:suppressLineNumbers w:val="0"/>
+        <w:spacing w:before="0" w:beforeAutospacing="0" w:after="0" w:afterAutospacing="0"/>
+        <w:ind w:left="0" w:right="0" w:firstLine="0"/>
+        <w:rPr>
+          <w:rFonts w:hint="default" w:ascii="Consolas" w:hAnsi="Consolas" w:eastAsia="宋体" w:cs="Consolas"/>
+          <w:sz w:val="21"/>
+          <w:szCs w:val="21"/>
+          <w:lang w:val="en-US" w:eastAsia="zh-CN"/>
+        </w:rPr>
+      </w:pPr>
+      <w:r>
+        <w:rPr>
+          <w:rFonts w:hint="default" w:ascii="Consolas" w:hAnsi="Consolas" w:cs="Consolas"/>
+          <w:color w:val="C0C0C0"/>
+          <w:sz w:val="21"/>
+          <w:szCs w:val="21"/>
+        </w:rPr>
+        <w:t xml:space="preserve">        </w:t>
+      </w:r>
+      <w:r>
+        <w:rPr>
+          <w:rFonts w:hint="default" w:ascii="Consolas" w:hAnsi="Consolas" w:cs="Consolas"/>
+          <w:color w:val="000000"/>
+          <w:sz w:val="21"/>
+          <w:szCs w:val="21"/>
+        </w:rPr>
+        <w:t>putchar</w:t>
+      </w:r>
+      <w:r>
+        <w:rPr>
+          <w:rFonts w:hint="default" w:ascii="Consolas" w:hAnsi="Consolas" w:cs="Consolas"/>
+          <w:sz w:val="21"/>
+          <w:szCs w:val="21"/>
+        </w:rPr>
+        <w:t>(</w:t>
+      </w:r>
+      <w:r>
+        <w:rPr>
+          <w:rFonts w:hint="default" w:ascii="Consolas" w:hAnsi="Consolas" w:cs="Consolas"/>
+          <w:color w:val="000000"/>
+          <w:sz w:val="21"/>
+          <w:szCs w:val="21"/>
+        </w:rPr>
+        <w:t>c</w:t>
+      </w:r>
+      <w:r>
+        <w:rPr>
+          <w:rFonts w:hint="default" w:ascii="Consolas" w:hAnsi="Consolas" w:cs="Consolas"/>
+          <w:sz w:val="21"/>
+          <w:szCs w:val="21"/>
+        </w:rPr>
+        <w:t>);</w:t>
+      </w:r>
+      <w:r>
+        <w:rPr>
+          <w:rFonts w:hint="eastAsia" w:ascii="Consolas" w:hAnsi="Consolas" w:cs="Consolas"/>
+          <w:sz w:val="21"/>
+          <w:szCs w:val="21"/>
+          <w:lang w:val="en-US" w:eastAsia="zh-CN"/>
+        </w:rPr>
+        <w:t xml:space="preserve"> //输出到stdout</w:t>
+      </w:r>
+    </w:p>
+    <w:p>
+      <w:pPr>
+        <w:pStyle w:val="3"/>
+        <w:keepNext w:val="0"/>
+        <w:keepLines w:val="0"/>
+        <w:widowControl/>
+        <w:suppressLineNumbers w:val="0"/>
+        <w:spacing w:before="0" w:beforeAutospacing="0" w:after="0" w:afterAutospacing="0"/>
+        <w:ind w:left="0" w:right="0" w:firstLine="0"/>
+        <w:rPr>
+          <w:rFonts w:hint="default" w:ascii="Consolas" w:hAnsi="Consolas" w:cs="Consolas"/>
+          <w:sz w:val="21"/>
+          <w:szCs w:val="21"/>
+        </w:rPr>
+      </w:pPr>
+      <w:r>
+        <w:rPr>
+          <w:rFonts w:hint="default" w:ascii="Consolas" w:hAnsi="Consolas" w:cs="Consolas"/>
+          <w:color w:val="C0C0C0"/>
+          <w:sz w:val="21"/>
+          <w:szCs w:val="21"/>
+        </w:rPr>
+        <w:t xml:space="preserve">    </w:t>
+      </w:r>
+      <w:r>
+        <w:rPr>
+          <w:rFonts w:hint="default" w:ascii="Consolas" w:hAnsi="Consolas" w:cs="Consolas"/>
+          <w:b/>
+          <w:color w:val="000080"/>
+          <w:sz w:val="21"/>
+          <w:szCs w:val="21"/>
+        </w:rPr>
+        <w:t>return</w:t>
+      </w:r>
+      <w:r>
+        <w:rPr>
+          <w:rFonts w:hint="default" w:ascii="Consolas" w:hAnsi="Consolas" w:cs="Consolas"/>
+          <w:color w:val="C0C0C0"/>
+          <w:sz w:val="21"/>
+          <w:szCs w:val="21"/>
+        </w:rPr>
+        <w:t xml:space="preserve"> </w:t>
+      </w:r>
+      <w:r>
+        <w:rPr>
+          <w:rFonts w:hint="default" w:ascii="Consolas" w:hAnsi="Consolas" w:cs="Consolas"/>
+          <w:color w:val="0000FF"/>
+          <w:sz w:val="21"/>
+          <w:szCs w:val="21"/>
+        </w:rPr>
+        <w:t>0</w:t>
+      </w:r>
+      <w:r>
+        <w:rPr>
+          <w:rFonts w:hint="default" w:ascii="Consolas" w:hAnsi="Consolas" w:cs="Consolas"/>
+          <w:sz w:val="21"/>
+          <w:szCs w:val="21"/>
+        </w:rPr>
+        <w:t>;</w:t>
+      </w:r>
+    </w:p>
+    <w:p>
+      <w:pPr>
+        <w:pStyle w:val="3"/>
+        <w:keepNext w:val="0"/>
+        <w:keepLines w:val="0"/>
+        <w:widowControl/>
+        <w:suppressLineNumbers w:val="0"/>
+        <w:spacing w:before="0" w:beforeAutospacing="0" w:after="0" w:afterAutospacing="0"/>
+        <w:ind w:left="0" w:right="0" w:firstLine="0"/>
         <w:rPr>
           <w:rFonts w:hint="eastAsia"/>
           <w:sz w:val="28"/>
           <w:szCs w:val="28"/>
         </w:rPr>
-        <w:t>总结与心得体会：</w:t>
-      </w:r>
-    </w:p>
-    <w:p>
-      <w:pPr>
-        <w:rPr>
-          <w:sz w:val="28"/>
-          <w:szCs w:val="28"/>
-        </w:rPr>
-      </w:pPr>
-      <w:r>
-        <w:rPr>
-          <w:sz w:val="28"/>
-          <w:szCs w:val="28"/>
-        </w:rPr>
-        <w:t>…</w:t>
-      </w:r>
-      <w:r>
+      </w:pPr>
+      <w:r>
+        <w:rPr>
+          <w:rFonts w:hint="default" w:ascii="Consolas" w:hAnsi="Consolas" w:cs="Consolas"/>
+          <w:sz w:val="21"/>
+          <w:szCs w:val="21"/>
+        </w:rPr>
+        <w:t>}</w:t>
+      </w:r>
+    </w:p>
+    <w:p>
+      <w:pPr>
         <w:rPr>
           <w:rFonts w:hint="eastAsia"/>
           <w:sz w:val="28"/>
           <w:szCs w:val="28"/>
         </w:rPr>
-        <w:t xml:space="preserve"> </w:t>
-      </w:r>
-      <w:r>
-        <w:rPr>
-          <w:sz w:val="28"/>
-          <w:szCs w:val="28"/>
-        </w:rPr>
-        <w:t>…</w:t>
-      </w:r>
+      </w:pPr>
       <w:r>
         <w:rPr>
           <w:rFonts w:hint="eastAsia"/>
           <w:sz w:val="28"/>
           <w:szCs w:val="28"/>
         </w:rPr>
-        <w:t xml:space="preserve"> </w:t>
-      </w:r>
-    </w:p>
-    <w:p>
-      <w:pPr>
-        <w:rPr>
+        <w:t>验证与结论：</w:t>
+      </w:r>
+    </w:p>
+    <w:p>
+      <w:pPr>
+        <w:rPr>
+          <w:rFonts w:hint="eastAsia" w:eastAsia="宋体"/>
           <w:sz w:val="28"/>
           <w:szCs w:val="28"/>
-        </w:rPr>
-      </w:pPr>
-    </w:p>
-    <w:p>
-      <w:pPr>
-        <w:rPr>
+          <w:lang w:eastAsia="zh-CN"/>
+        </w:rPr>
+      </w:pPr>
+      <w:r>
+        <w:rPr>
+          <w:rFonts w:hint="eastAsia" w:eastAsia="宋体"/>
           <w:sz w:val="28"/>
           <w:szCs w:val="28"/>
-        </w:rPr>
-      </w:pPr>
+          <w:lang w:eastAsia="zh-CN"/>
+        </w:rPr>
+        <w:drawing>
+          <wp:inline distT="0" distB="0" distL="114300" distR="114300">
+            <wp:extent cx="815340" cy="487680"/>
+            <wp:effectExtent l="0" t="0" r="7620" b="0"/>
+            <wp:docPr id="8" name="图片 8" descr="2019-05-23_14-05"/>
+            <wp:cNvGraphicFramePr>
+              <a:graphicFrameLocks xmlns:a="http://schemas.openxmlformats.org/drawingml/2006/main" noChangeAspect="1"/>
+            </wp:cNvGraphicFramePr>
+            <a:graphic xmlns:a="http://schemas.openxmlformats.org/drawingml/2006/main">
+              <a:graphicData uri="http://schemas.openxmlformats.org/drawingml/2006/picture">
+                <pic:pic xmlns:pic="http://schemas.openxmlformats.org/drawingml/2006/picture">
+                  <pic:nvPicPr>
+                    <pic:cNvPr id="8" name="图片 8" descr="2019-05-23_14-05"/>
+                    <pic:cNvPicPr>
+                      <a:picLocks noChangeAspect="1"/>
+                    </pic:cNvPicPr>
+                  </pic:nvPicPr>
+                  <pic:blipFill>
+                    <a:blip r:embed="rId11"/>
+                    <a:stretch>
+                      <a:fillRect/>
+                    </a:stretch>
+                  </pic:blipFill>
+                  <pic:spPr>
+                    <a:xfrm>
+                      <a:off x="0" y="0"/>
+                      <a:ext cx="815340" cy="487680"/>
+                    </a:xfrm>
+                    <a:prstGeom prst="rect">
+                      <a:avLst/>
+                    </a:prstGeom>
+                  </pic:spPr>
+                </pic:pic>
+              </a:graphicData>
+            </a:graphic>
+          </wp:inline>
+        </w:drawing>
+      </w:r>
+    </w:p>
+    <w:p>
+      <w:pPr>
+        <w:rPr>
+          <w:rFonts w:hint="eastAsia"/>
+          <w:sz w:val="28"/>
+          <w:szCs w:val="28"/>
+        </w:rPr>
+      </w:pPr>
+      <w:r>
+        <w:rPr>
+          <w:rFonts w:hint="eastAsia"/>
+          <w:sz w:val="28"/>
+          <w:szCs w:val="28"/>
+        </w:rPr>
+        <w:t>总结与心得体会：</w:t>
+      </w:r>
+    </w:p>
+    <w:p>
+      <w:pPr>
+        <w:pStyle w:val="3"/>
+        <w:keepNext w:val="0"/>
+        <w:keepLines w:val="0"/>
+        <w:widowControl/>
+        <w:suppressLineNumbers w:val="0"/>
+        <w:spacing w:before="0" w:beforeAutospacing="0" w:after="0" w:afterAutospacing="0"/>
+        <w:ind w:left="0" w:right="0" w:firstLine="0"/>
+        <w:rPr>
+          <w:rFonts w:hint="default" w:ascii="Consolas" w:hAnsi="Consolas" w:cs="Consolas"/>
+          <w:sz w:val="21"/>
+          <w:szCs w:val="21"/>
+        </w:rPr>
+      </w:pPr>
+      <w:r>
+        <w:rPr>
+          <w:rFonts w:hint="default" w:ascii="Consolas" w:hAnsi="Consolas" w:cs="Consolas"/>
+          <w:sz w:val="21"/>
+          <w:szCs w:val="21"/>
+        </w:rPr>
+        <w:t>#</w:t>
+      </w:r>
+      <w:r>
+        <w:rPr>
+          <w:rFonts w:hint="default" w:ascii="Consolas" w:hAnsi="Consolas" w:cs="Consolas"/>
+          <w:b/>
+          <w:color w:val="000080"/>
+          <w:sz w:val="21"/>
+          <w:szCs w:val="21"/>
+        </w:rPr>
+        <w:t>include</w:t>
+      </w:r>
+      <w:r>
+        <w:rPr>
+          <w:rFonts w:hint="default" w:ascii="Consolas" w:hAnsi="Consolas" w:cs="Consolas"/>
+          <w:color w:val="C0C0C0"/>
+          <w:sz w:val="21"/>
+          <w:szCs w:val="21"/>
+        </w:rPr>
+        <w:t xml:space="preserve"> </w:t>
+      </w:r>
+      <w:r>
+        <w:rPr>
+          <w:rFonts w:hint="default" w:ascii="Consolas" w:hAnsi="Consolas" w:cs="Consolas"/>
+          <w:sz w:val="21"/>
+          <w:szCs w:val="21"/>
+        </w:rPr>
+        <w:t>&lt;</w:t>
+      </w:r>
+      <w:r>
+        <w:rPr>
+          <w:rFonts w:hint="default" w:ascii="Consolas" w:hAnsi="Consolas" w:cs="Consolas"/>
+          <w:b/>
+          <w:color w:val="008000"/>
+          <w:sz w:val="21"/>
+          <w:szCs w:val="21"/>
+        </w:rPr>
+        <w:t>stdio</w:t>
+      </w:r>
+      <w:r>
+        <w:rPr>
+          <w:rFonts w:hint="default" w:ascii="Consolas" w:hAnsi="Consolas" w:cs="Consolas"/>
+          <w:sz w:val="21"/>
+          <w:szCs w:val="21"/>
+        </w:rPr>
+        <w:t>.</w:t>
+      </w:r>
+      <w:r>
+        <w:rPr>
+          <w:rFonts w:hint="default" w:ascii="Consolas" w:hAnsi="Consolas" w:cs="Consolas"/>
+          <w:b/>
+          <w:color w:val="008000"/>
+          <w:sz w:val="21"/>
+          <w:szCs w:val="21"/>
+        </w:rPr>
+        <w:t>h</w:t>
+      </w:r>
+      <w:r>
+        <w:rPr>
+          <w:rFonts w:hint="default" w:ascii="Consolas" w:hAnsi="Consolas" w:cs="Consolas"/>
+          <w:sz w:val="21"/>
+          <w:szCs w:val="21"/>
+        </w:rPr>
+        <w:t>&gt;</w:t>
+      </w:r>
+    </w:p>
+    <w:p>
+      <w:pPr>
+        <w:pStyle w:val="3"/>
+        <w:keepNext w:val="0"/>
+        <w:keepLines w:val="0"/>
+        <w:widowControl/>
+        <w:suppressLineNumbers w:val="0"/>
+        <w:spacing w:before="0" w:beforeAutospacing="0" w:after="0" w:afterAutospacing="0"/>
+        <w:ind w:left="0" w:right="0" w:firstLine="0"/>
+        <w:rPr>
+          <w:rFonts w:hint="default" w:ascii="Consolas" w:hAnsi="Consolas" w:cs="Consolas"/>
+          <w:sz w:val="21"/>
+          <w:szCs w:val="21"/>
+        </w:rPr>
+      </w:pPr>
+      <w:r>
+        <w:rPr>
+          <w:rFonts w:hint="default" w:ascii="Consolas" w:hAnsi="Consolas" w:cs="Consolas"/>
+          <w:b/>
+          <w:color w:val="000080"/>
+          <w:sz w:val="21"/>
+          <w:szCs w:val="21"/>
+        </w:rPr>
+        <w:t>int</w:t>
+      </w:r>
+      <w:r>
+        <w:rPr>
+          <w:rFonts w:hint="default" w:ascii="Consolas" w:hAnsi="Consolas" w:cs="Consolas"/>
+          <w:color w:val="C0C0C0"/>
+          <w:sz w:val="21"/>
+          <w:szCs w:val="21"/>
+        </w:rPr>
+        <w:t xml:space="preserve"> </w:t>
+      </w:r>
+      <w:r>
+        <w:rPr>
+          <w:rFonts w:hint="default" w:ascii="Consolas" w:hAnsi="Consolas" w:cs="Consolas"/>
+          <w:b/>
+          <w:color w:val="000000"/>
+          <w:sz w:val="21"/>
+          <w:szCs w:val="21"/>
+        </w:rPr>
+        <w:t>main</w:t>
+      </w:r>
+      <w:r>
+        <w:rPr>
+          <w:rFonts w:hint="default" w:ascii="Consolas" w:hAnsi="Consolas" w:cs="Consolas"/>
+          <w:sz w:val="21"/>
+          <w:szCs w:val="21"/>
+        </w:rPr>
+        <w:t>(</w:t>
+      </w:r>
+      <w:r>
+        <w:rPr>
+          <w:rFonts w:hint="default" w:ascii="Consolas" w:hAnsi="Consolas" w:cs="Consolas"/>
+          <w:b/>
+          <w:color w:val="000080"/>
+          <w:sz w:val="21"/>
+          <w:szCs w:val="21"/>
+        </w:rPr>
+        <w:t>int</w:t>
+      </w:r>
+      <w:r>
+        <w:rPr>
+          <w:rFonts w:hint="default" w:ascii="Consolas" w:hAnsi="Consolas" w:cs="Consolas"/>
+          <w:color w:val="C0C0C0"/>
+          <w:sz w:val="21"/>
+          <w:szCs w:val="21"/>
+        </w:rPr>
+        <w:t xml:space="preserve"> </w:t>
+      </w:r>
+      <w:r>
+        <w:rPr>
+          <w:rFonts w:hint="default" w:ascii="Consolas" w:hAnsi="Consolas" w:cs="Consolas"/>
+          <w:color w:val="000000"/>
+          <w:sz w:val="21"/>
+          <w:szCs w:val="21"/>
+        </w:rPr>
+        <w:t>argc</w:t>
+      </w:r>
+      <w:r>
+        <w:rPr>
+          <w:rFonts w:hint="default" w:ascii="Consolas" w:hAnsi="Consolas" w:cs="Consolas"/>
+          <w:sz w:val="21"/>
+          <w:szCs w:val="21"/>
+        </w:rPr>
+        <w:t>,</w:t>
+      </w:r>
+      <w:r>
+        <w:rPr>
+          <w:rFonts w:hint="default" w:ascii="Consolas" w:hAnsi="Consolas" w:cs="Consolas"/>
+          <w:color w:val="C0C0C0"/>
+          <w:sz w:val="21"/>
+          <w:szCs w:val="21"/>
+        </w:rPr>
+        <w:t xml:space="preserve"> </w:t>
+      </w:r>
+      <w:r>
+        <w:rPr>
+          <w:rFonts w:hint="default" w:ascii="Consolas" w:hAnsi="Consolas" w:cs="Consolas"/>
+          <w:b/>
+          <w:color w:val="000080"/>
+          <w:sz w:val="21"/>
+          <w:szCs w:val="21"/>
+        </w:rPr>
+        <w:t>char</w:t>
+      </w:r>
+      <w:r>
+        <w:rPr>
+          <w:rFonts w:hint="default" w:ascii="Consolas" w:hAnsi="Consolas" w:cs="Consolas"/>
+          <w:sz w:val="21"/>
+          <w:szCs w:val="21"/>
+        </w:rPr>
+        <w:t>*</w:t>
+      </w:r>
+      <w:r>
+        <w:rPr>
+          <w:rFonts w:hint="default" w:ascii="Consolas" w:hAnsi="Consolas" w:cs="Consolas"/>
+          <w:color w:val="C0C0C0"/>
+          <w:sz w:val="21"/>
+          <w:szCs w:val="21"/>
+        </w:rPr>
+        <w:t xml:space="preserve"> </w:t>
+      </w:r>
+      <w:r>
+        <w:rPr>
+          <w:rFonts w:hint="default" w:ascii="Consolas" w:hAnsi="Consolas" w:cs="Consolas"/>
+          <w:color w:val="000000"/>
+          <w:sz w:val="21"/>
+          <w:szCs w:val="21"/>
+        </w:rPr>
+        <w:t>argv</w:t>
+      </w:r>
+      <w:r>
+        <w:rPr>
+          <w:rFonts w:hint="default" w:ascii="Consolas" w:hAnsi="Consolas" w:cs="Consolas"/>
+          <w:sz w:val="21"/>
+          <w:szCs w:val="21"/>
+        </w:rPr>
+        <w:t>[])</w:t>
+      </w:r>
+    </w:p>
+    <w:p>
+      <w:pPr>
+        <w:pStyle w:val="3"/>
+        <w:keepNext w:val="0"/>
+        <w:keepLines w:val="0"/>
+        <w:widowControl/>
+        <w:suppressLineNumbers w:val="0"/>
+        <w:spacing w:before="0" w:beforeAutospacing="0" w:after="0" w:afterAutospacing="0"/>
+        <w:ind w:left="0" w:right="0" w:firstLine="0"/>
+        <w:rPr>
+          <w:rFonts w:hint="default" w:ascii="Consolas" w:hAnsi="Consolas" w:cs="Consolas"/>
+          <w:sz w:val="21"/>
+          <w:szCs w:val="21"/>
+        </w:rPr>
+      </w:pPr>
+      <w:r>
+        <w:rPr>
+          <w:rFonts w:hint="default" w:ascii="Consolas" w:hAnsi="Consolas" w:cs="Consolas"/>
+          <w:sz w:val="21"/>
+          <w:szCs w:val="21"/>
+        </w:rPr>
+        <w:t>{</w:t>
+      </w:r>
+    </w:p>
+    <w:p>
+      <w:pPr>
+        <w:pStyle w:val="3"/>
+        <w:keepNext w:val="0"/>
+        <w:keepLines w:val="0"/>
+        <w:widowControl/>
+        <w:suppressLineNumbers w:val="0"/>
+        <w:spacing w:before="0" w:beforeAutospacing="0" w:after="0" w:afterAutospacing="0"/>
+        <w:ind w:left="0" w:right="0" w:firstLine="0"/>
+        <w:rPr>
+          <w:rFonts w:hint="default" w:ascii="Consolas" w:hAnsi="Consolas" w:cs="Consolas"/>
+          <w:sz w:val="21"/>
+          <w:szCs w:val="21"/>
+        </w:rPr>
+      </w:pPr>
+      <w:r>
+        <w:rPr>
+          <w:rFonts w:hint="default" w:ascii="Consolas" w:hAnsi="Consolas" w:cs="Consolas"/>
+          <w:color w:val="C0C0C0"/>
+          <w:sz w:val="21"/>
+          <w:szCs w:val="21"/>
+        </w:rPr>
+        <w:t xml:space="preserve">    </w:t>
+      </w:r>
+      <w:r>
+        <w:rPr>
+          <w:rFonts w:hint="default" w:ascii="Consolas" w:hAnsi="Consolas" w:cs="Consolas"/>
+          <w:color w:val="000000"/>
+          <w:sz w:val="21"/>
+          <w:szCs w:val="21"/>
+        </w:rPr>
+        <w:t>FILE</w:t>
+      </w:r>
+      <w:r>
+        <w:rPr>
+          <w:rFonts w:hint="default" w:ascii="Consolas" w:hAnsi="Consolas" w:cs="Consolas"/>
+          <w:sz w:val="21"/>
+          <w:szCs w:val="21"/>
+        </w:rPr>
+        <w:t>*</w:t>
+      </w:r>
+      <w:r>
+        <w:rPr>
+          <w:rFonts w:hint="default" w:ascii="Consolas" w:hAnsi="Consolas" w:cs="Consolas"/>
+          <w:color w:val="C0C0C0"/>
+          <w:sz w:val="21"/>
+          <w:szCs w:val="21"/>
+        </w:rPr>
+        <w:t xml:space="preserve"> </w:t>
+      </w:r>
+      <w:r>
+        <w:rPr>
+          <w:rFonts w:hint="default" w:ascii="Consolas" w:hAnsi="Consolas" w:cs="Consolas"/>
+          <w:color w:val="000000"/>
+          <w:sz w:val="21"/>
+          <w:szCs w:val="21"/>
+        </w:rPr>
+        <w:t>fd</w:t>
+      </w:r>
+      <w:r>
+        <w:rPr>
+          <w:rFonts w:hint="default" w:ascii="Consolas" w:hAnsi="Consolas" w:cs="Consolas"/>
+          <w:sz w:val="21"/>
+          <w:szCs w:val="21"/>
+        </w:rPr>
+        <w:t>;</w:t>
+      </w:r>
+    </w:p>
+    <w:p>
+      <w:pPr>
+        <w:pStyle w:val="3"/>
+        <w:keepNext w:val="0"/>
+        <w:keepLines w:val="0"/>
+        <w:widowControl/>
+        <w:suppressLineNumbers w:val="0"/>
+        <w:spacing w:before="0" w:beforeAutospacing="0" w:after="0" w:afterAutospacing="0"/>
+        <w:ind w:left="0" w:right="0" w:firstLine="0"/>
+        <w:rPr>
+          <w:rFonts w:hint="default" w:ascii="Consolas" w:hAnsi="Consolas" w:cs="Consolas"/>
+          <w:sz w:val="21"/>
+          <w:szCs w:val="21"/>
+        </w:rPr>
+      </w:pPr>
+      <w:r>
+        <w:rPr>
+          <w:rFonts w:hint="default" w:ascii="Consolas" w:hAnsi="Consolas" w:cs="Consolas"/>
+          <w:color w:val="C0C0C0"/>
+          <w:sz w:val="21"/>
+          <w:szCs w:val="21"/>
+        </w:rPr>
+        <w:t xml:space="preserve">    </w:t>
+      </w:r>
+      <w:r>
+        <w:rPr>
+          <w:rFonts w:hint="default" w:ascii="Consolas" w:hAnsi="Consolas" w:cs="Consolas"/>
+          <w:b/>
+          <w:color w:val="000080"/>
+          <w:sz w:val="21"/>
+          <w:szCs w:val="21"/>
+        </w:rPr>
+        <w:t>int</w:t>
+      </w:r>
+      <w:r>
+        <w:rPr>
+          <w:rFonts w:hint="default" w:ascii="Consolas" w:hAnsi="Consolas" w:cs="Consolas"/>
+          <w:color w:val="C0C0C0"/>
+          <w:sz w:val="21"/>
+          <w:szCs w:val="21"/>
+        </w:rPr>
+        <w:t xml:space="preserve"> </w:t>
+      </w:r>
+      <w:r>
+        <w:rPr>
+          <w:rFonts w:hint="default" w:ascii="Consolas" w:hAnsi="Consolas" w:cs="Consolas"/>
+          <w:color w:val="000000"/>
+          <w:sz w:val="21"/>
+          <w:szCs w:val="21"/>
+        </w:rPr>
+        <w:t>c</w:t>
+      </w:r>
+      <w:r>
+        <w:rPr>
+          <w:rFonts w:hint="default" w:ascii="Consolas" w:hAnsi="Consolas" w:cs="Consolas"/>
+          <w:sz w:val="21"/>
+          <w:szCs w:val="21"/>
+        </w:rPr>
+        <w:t>;</w:t>
+      </w:r>
+    </w:p>
+    <w:p>
+      <w:pPr>
+        <w:pStyle w:val="3"/>
+        <w:keepNext w:val="0"/>
+        <w:keepLines w:val="0"/>
+        <w:widowControl/>
+        <w:suppressLineNumbers w:val="0"/>
+        <w:spacing w:before="0" w:beforeAutospacing="0" w:after="0" w:afterAutospacing="0"/>
+        <w:ind w:left="0" w:right="0" w:firstLine="0"/>
+        <w:rPr>
+          <w:rFonts w:hint="default" w:ascii="Consolas" w:hAnsi="Consolas" w:cs="Consolas"/>
+          <w:sz w:val="21"/>
+          <w:szCs w:val="21"/>
+        </w:rPr>
+      </w:pPr>
+      <w:r>
+        <w:rPr>
+          <w:rFonts w:hint="default" w:ascii="Consolas" w:hAnsi="Consolas" w:cs="Consolas"/>
+          <w:color w:val="C0C0C0"/>
+          <w:sz w:val="21"/>
+          <w:szCs w:val="21"/>
+        </w:rPr>
+        <w:t xml:space="preserve">    </w:t>
+      </w:r>
+      <w:r>
+        <w:rPr>
+          <w:rFonts w:hint="default" w:ascii="Consolas" w:hAnsi="Consolas" w:cs="Consolas"/>
+          <w:b/>
+          <w:color w:val="000080"/>
+          <w:sz w:val="21"/>
+          <w:szCs w:val="21"/>
+        </w:rPr>
+        <w:t>if</w:t>
+      </w:r>
+      <w:r>
+        <w:rPr>
+          <w:rFonts w:hint="default" w:ascii="Consolas" w:hAnsi="Consolas" w:cs="Consolas"/>
+          <w:color w:val="C0C0C0"/>
+          <w:sz w:val="21"/>
+          <w:szCs w:val="21"/>
+        </w:rPr>
+        <w:t xml:space="preserve"> </w:t>
+      </w:r>
+      <w:r>
+        <w:rPr>
+          <w:rFonts w:hint="default" w:ascii="Consolas" w:hAnsi="Consolas" w:cs="Consolas"/>
+          <w:sz w:val="21"/>
+          <w:szCs w:val="21"/>
+        </w:rPr>
+        <w:t>((</w:t>
+      </w:r>
+      <w:r>
+        <w:rPr>
+          <w:rFonts w:hint="default" w:ascii="Consolas" w:hAnsi="Consolas" w:cs="Consolas"/>
+          <w:color w:val="000000"/>
+          <w:sz w:val="21"/>
+          <w:szCs w:val="21"/>
+        </w:rPr>
+        <w:t>fd</w:t>
+      </w:r>
+      <w:r>
+        <w:rPr>
+          <w:rFonts w:hint="default" w:ascii="Consolas" w:hAnsi="Consolas" w:cs="Consolas"/>
+          <w:color w:val="C0C0C0"/>
+          <w:sz w:val="21"/>
+          <w:szCs w:val="21"/>
+        </w:rPr>
+        <w:t xml:space="preserve"> </w:t>
+      </w:r>
+      <w:r>
+        <w:rPr>
+          <w:rFonts w:hint="default" w:ascii="Consolas" w:hAnsi="Consolas" w:cs="Consolas"/>
+          <w:color w:val="000000"/>
+          <w:sz w:val="21"/>
+          <w:szCs w:val="21"/>
+        </w:rPr>
+        <w:t>=</w:t>
+      </w:r>
+      <w:r>
+        <w:rPr>
+          <w:rFonts w:hint="default" w:ascii="Consolas" w:hAnsi="Consolas" w:cs="Consolas"/>
+          <w:color w:val="C0C0C0"/>
+          <w:sz w:val="21"/>
+          <w:szCs w:val="21"/>
+        </w:rPr>
+        <w:t xml:space="preserve"> </w:t>
+      </w:r>
+      <w:r>
+        <w:rPr>
+          <w:rFonts w:hint="default" w:ascii="Consolas" w:hAnsi="Consolas" w:cs="Consolas"/>
+          <w:color w:val="000000"/>
+          <w:sz w:val="21"/>
+          <w:szCs w:val="21"/>
+        </w:rPr>
+        <w:t>fopen</w:t>
+      </w:r>
+      <w:r>
+        <w:rPr>
+          <w:rFonts w:hint="default" w:ascii="Consolas" w:hAnsi="Consolas" w:cs="Consolas"/>
+          <w:sz w:val="21"/>
+          <w:szCs w:val="21"/>
+        </w:rPr>
+        <w:t>(</w:t>
+      </w:r>
+      <w:r>
+        <w:rPr>
+          <w:rFonts w:hint="default" w:ascii="Consolas" w:hAnsi="Consolas" w:cs="Consolas"/>
+          <w:b/>
+          <w:color w:val="008000"/>
+          <w:sz w:val="21"/>
+          <w:szCs w:val="21"/>
+        </w:rPr>
+        <w:t>"file1"</w:t>
+      </w:r>
+      <w:r>
+        <w:rPr>
+          <w:rFonts w:hint="default" w:ascii="Consolas" w:hAnsi="Consolas" w:cs="Consolas"/>
+          <w:sz w:val="21"/>
+          <w:szCs w:val="21"/>
+        </w:rPr>
+        <w:t>,</w:t>
+      </w:r>
+      <w:r>
+        <w:rPr>
+          <w:rFonts w:hint="default" w:ascii="Consolas" w:hAnsi="Consolas" w:cs="Consolas"/>
+          <w:color w:val="C0C0C0"/>
+          <w:sz w:val="21"/>
+          <w:szCs w:val="21"/>
+        </w:rPr>
+        <w:t xml:space="preserve"> </w:t>
+      </w:r>
+      <w:r>
+        <w:rPr>
+          <w:rFonts w:hint="default" w:ascii="Consolas" w:hAnsi="Consolas" w:cs="Consolas"/>
+          <w:b/>
+          <w:color w:val="008000"/>
+          <w:sz w:val="21"/>
+          <w:szCs w:val="21"/>
+        </w:rPr>
+        <w:t>"r"</w:t>
+      </w:r>
+      <w:r>
+        <w:rPr>
+          <w:rFonts w:hint="default" w:ascii="Consolas" w:hAnsi="Consolas" w:cs="Consolas"/>
+          <w:sz w:val="21"/>
+          <w:szCs w:val="21"/>
+        </w:rPr>
+        <w:t>))</w:t>
+      </w:r>
+      <w:r>
+        <w:rPr>
+          <w:rFonts w:hint="default" w:ascii="Consolas" w:hAnsi="Consolas" w:cs="Consolas"/>
+          <w:color w:val="C0C0C0"/>
+          <w:sz w:val="21"/>
+          <w:szCs w:val="21"/>
+        </w:rPr>
+        <w:t xml:space="preserve"> </w:t>
+      </w:r>
+      <w:r>
+        <w:rPr>
+          <w:rFonts w:hint="default" w:ascii="Consolas" w:hAnsi="Consolas" w:cs="Consolas"/>
+          <w:color w:val="000000"/>
+          <w:sz w:val="21"/>
+          <w:szCs w:val="21"/>
+        </w:rPr>
+        <w:t>==</w:t>
+      </w:r>
+      <w:r>
+        <w:rPr>
+          <w:rFonts w:hint="default" w:ascii="Consolas" w:hAnsi="Consolas" w:cs="Consolas"/>
+          <w:color w:val="C0C0C0"/>
+          <w:sz w:val="21"/>
+          <w:szCs w:val="21"/>
+        </w:rPr>
+        <w:t xml:space="preserve"> </w:t>
+      </w:r>
+      <w:r>
+        <w:rPr>
+          <w:rFonts w:hint="default" w:ascii="Consolas" w:hAnsi="Consolas" w:cs="Consolas"/>
+          <w:b/>
+          <w:color w:val="000080"/>
+          <w:sz w:val="21"/>
+          <w:szCs w:val="21"/>
+        </w:rPr>
+        <w:t>NULL</w:t>
+      </w:r>
+      <w:r>
+        <w:rPr>
+          <w:rFonts w:hint="default" w:ascii="Consolas" w:hAnsi="Consolas" w:cs="Consolas"/>
+          <w:sz w:val="21"/>
+          <w:szCs w:val="21"/>
+        </w:rPr>
+        <w:t>)</w:t>
+      </w:r>
+    </w:p>
+    <w:p>
+      <w:pPr>
+        <w:pStyle w:val="3"/>
+        <w:keepNext w:val="0"/>
+        <w:keepLines w:val="0"/>
+        <w:widowControl/>
+        <w:suppressLineNumbers w:val="0"/>
+        <w:spacing w:before="0" w:beforeAutospacing="0" w:after="0" w:afterAutospacing="0"/>
+        <w:ind w:left="0" w:right="0" w:firstLine="0"/>
+        <w:rPr>
+          <w:rFonts w:hint="default" w:ascii="Consolas" w:hAnsi="Consolas" w:cs="Consolas"/>
+          <w:sz w:val="21"/>
+          <w:szCs w:val="21"/>
+        </w:rPr>
+      </w:pPr>
+      <w:r>
+        <w:rPr>
+          <w:rFonts w:hint="default" w:ascii="Consolas" w:hAnsi="Consolas" w:cs="Consolas"/>
+          <w:color w:val="C0C0C0"/>
+          <w:sz w:val="21"/>
+          <w:szCs w:val="21"/>
+        </w:rPr>
+        <w:t xml:space="preserve">        </w:t>
+      </w:r>
+      <w:r>
+        <w:rPr>
+          <w:rFonts w:hint="default" w:ascii="Consolas" w:hAnsi="Consolas" w:cs="Consolas"/>
+          <w:b/>
+          <w:color w:val="000080"/>
+          <w:sz w:val="21"/>
+          <w:szCs w:val="21"/>
+        </w:rPr>
+        <w:t>return</w:t>
+      </w:r>
+      <w:r>
+        <w:rPr>
+          <w:rFonts w:hint="default" w:ascii="Consolas" w:hAnsi="Consolas" w:cs="Consolas"/>
+          <w:color w:val="C0C0C0"/>
+          <w:sz w:val="21"/>
+          <w:szCs w:val="21"/>
+        </w:rPr>
+        <w:t xml:space="preserve"> </w:t>
+      </w:r>
+      <w:r>
+        <w:rPr>
+          <w:rFonts w:hint="default" w:ascii="Consolas" w:hAnsi="Consolas" w:cs="Consolas"/>
+          <w:color w:val="0000FF"/>
+          <w:sz w:val="21"/>
+          <w:szCs w:val="21"/>
+        </w:rPr>
+        <w:t>1</w:t>
+      </w:r>
+      <w:r>
+        <w:rPr>
+          <w:rFonts w:hint="default" w:ascii="Consolas" w:hAnsi="Consolas" w:cs="Consolas"/>
+          <w:sz w:val="21"/>
+          <w:szCs w:val="21"/>
+        </w:rPr>
+        <w:t>;</w:t>
+      </w:r>
+    </w:p>
+    <w:p>
+      <w:pPr>
+        <w:pStyle w:val="3"/>
+        <w:keepNext w:val="0"/>
+        <w:keepLines w:val="0"/>
+        <w:widowControl/>
+        <w:suppressLineNumbers w:val="0"/>
+        <w:spacing w:before="0" w:beforeAutospacing="0" w:after="0" w:afterAutospacing="0"/>
+        <w:ind w:left="0" w:right="0" w:firstLine="0"/>
+        <w:rPr>
+          <w:rFonts w:hint="eastAsia" w:ascii="Consolas" w:hAnsi="Consolas" w:eastAsia="宋体" w:cs="Consolas"/>
+          <w:sz w:val="21"/>
+          <w:szCs w:val="21"/>
+          <w:lang w:val="en-US" w:eastAsia="zh-CN"/>
+        </w:rPr>
+      </w:pPr>
+      <w:r>
+        <w:rPr>
+          <w:rFonts w:hint="default" w:ascii="Consolas" w:hAnsi="Consolas" w:cs="Consolas"/>
+          <w:color w:val="C0C0C0"/>
+          <w:sz w:val="21"/>
+          <w:szCs w:val="21"/>
+        </w:rPr>
+        <w:t xml:space="preserve">    </w:t>
+      </w:r>
+      <w:r>
+        <w:rPr>
+          <w:rFonts w:hint="default" w:ascii="Consolas" w:hAnsi="Consolas" w:cs="Consolas"/>
+          <w:color w:val="000000"/>
+          <w:sz w:val="21"/>
+          <w:szCs w:val="21"/>
+        </w:rPr>
+        <w:t>c</w:t>
+      </w:r>
+      <w:r>
+        <w:rPr>
+          <w:rFonts w:hint="default" w:ascii="Consolas" w:hAnsi="Consolas" w:cs="Consolas"/>
+          <w:color w:val="C0C0C0"/>
+          <w:sz w:val="21"/>
+          <w:szCs w:val="21"/>
+        </w:rPr>
+        <w:t xml:space="preserve"> </w:t>
+      </w:r>
+      <w:r>
+        <w:rPr>
+          <w:rFonts w:hint="default" w:ascii="Consolas" w:hAnsi="Consolas" w:cs="Consolas"/>
+          <w:color w:val="000000"/>
+          <w:sz w:val="21"/>
+          <w:szCs w:val="21"/>
+        </w:rPr>
+        <w:t>=</w:t>
+      </w:r>
+      <w:r>
+        <w:rPr>
+          <w:rFonts w:hint="default" w:ascii="Consolas" w:hAnsi="Consolas" w:cs="Consolas"/>
+          <w:color w:val="C0C0C0"/>
+          <w:sz w:val="21"/>
+          <w:szCs w:val="21"/>
+        </w:rPr>
+        <w:t xml:space="preserve"> </w:t>
+      </w:r>
+      <w:r>
+        <w:rPr>
+          <w:rFonts w:hint="default" w:ascii="Consolas" w:hAnsi="Consolas" w:cs="Consolas"/>
+          <w:color w:val="000000"/>
+          <w:sz w:val="21"/>
+          <w:szCs w:val="21"/>
+        </w:rPr>
+        <w:t>getc</w:t>
+      </w:r>
+      <w:r>
+        <w:rPr>
+          <w:rFonts w:hint="default" w:ascii="Consolas" w:hAnsi="Consolas" w:cs="Consolas"/>
+          <w:sz w:val="21"/>
+          <w:szCs w:val="21"/>
+        </w:rPr>
+        <w:t>(</w:t>
+      </w:r>
+      <w:r>
+        <w:rPr>
+          <w:rFonts w:hint="default" w:ascii="Consolas" w:hAnsi="Consolas" w:cs="Consolas"/>
+          <w:color w:val="000000"/>
+          <w:sz w:val="21"/>
+          <w:szCs w:val="21"/>
+        </w:rPr>
+        <w:t>fd</w:t>
+      </w:r>
+      <w:r>
+        <w:rPr>
+          <w:rFonts w:hint="default" w:ascii="Consolas" w:hAnsi="Consolas" w:cs="Consolas"/>
+          <w:sz w:val="21"/>
+          <w:szCs w:val="21"/>
+        </w:rPr>
+        <w:t>);</w:t>
+      </w:r>
+      <w:r>
+        <w:rPr>
+          <w:rFonts w:hint="eastAsia" w:ascii="Consolas" w:hAnsi="Consolas" w:cs="Consolas"/>
+          <w:sz w:val="21"/>
+          <w:szCs w:val="21"/>
+          <w:lang w:val="en-US" w:eastAsia="zh-CN"/>
+        </w:rPr>
+        <w:t xml:space="preserve"> </w:t>
+      </w:r>
+    </w:p>
+    <w:p>
+      <w:pPr>
+        <w:pStyle w:val="3"/>
+        <w:keepNext w:val="0"/>
+        <w:keepLines w:val="0"/>
+        <w:widowControl/>
+        <w:suppressLineNumbers w:val="0"/>
+        <w:spacing w:before="0" w:beforeAutospacing="0" w:after="0" w:afterAutospacing="0"/>
+        <w:ind w:left="0" w:right="0" w:firstLine="0"/>
+        <w:rPr>
+          <w:rFonts w:hint="eastAsia" w:ascii="Consolas" w:hAnsi="Consolas" w:eastAsia="宋体" w:cs="Consolas"/>
+          <w:sz w:val="21"/>
+          <w:szCs w:val="21"/>
+          <w:lang w:val="en-US" w:eastAsia="zh-CN"/>
+        </w:rPr>
+      </w:pPr>
+      <w:r>
+        <w:rPr>
+          <w:rFonts w:hint="default" w:ascii="Consolas" w:hAnsi="Consolas" w:cs="Consolas"/>
+          <w:color w:val="C0C0C0"/>
+          <w:sz w:val="21"/>
+          <w:szCs w:val="21"/>
+        </w:rPr>
+        <w:t xml:space="preserve">    </w:t>
+      </w:r>
+      <w:r>
+        <w:rPr>
+          <w:rFonts w:hint="default" w:ascii="Consolas" w:hAnsi="Consolas" w:cs="Consolas"/>
+          <w:b/>
+          <w:color w:val="000080"/>
+          <w:sz w:val="21"/>
+          <w:szCs w:val="21"/>
+        </w:rPr>
+        <w:t>while</w:t>
+      </w:r>
+      <w:r>
+        <w:rPr>
+          <w:rFonts w:hint="default" w:ascii="Consolas" w:hAnsi="Consolas" w:cs="Consolas"/>
+          <w:color w:val="C0C0C0"/>
+          <w:sz w:val="21"/>
+          <w:szCs w:val="21"/>
+        </w:rPr>
+        <w:t xml:space="preserve"> </w:t>
+      </w:r>
+      <w:r>
+        <w:rPr>
+          <w:rFonts w:hint="default" w:ascii="Consolas" w:hAnsi="Consolas" w:cs="Consolas"/>
+          <w:sz w:val="21"/>
+          <w:szCs w:val="21"/>
+        </w:rPr>
+        <w:t>(</w:t>
+      </w:r>
+      <w:r>
+        <w:rPr>
+          <w:rFonts w:hint="default" w:ascii="Consolas" w:hAnsi="Consolas" w:cs="Consolas"/>
+          <w:color w:val="000000"/>
+          <w:sz w:val="21"/>
+          <w:szCs w:val="21"/>
+        </w:rPr>
+        <w:t>!feof</w:t>
+      </w:r>
+      <w:r>
+        <w:rPr>
+          <w:rFonts w:hint="default" w:ascii="Consolas" w:hAnsi="Consolas" w:cs="Consolas"/>
+          <w:sz w:val="21"/>
+          <w:szCs w:val="21"/>
+        </w:rPr>
+        <w:t>(</w:t>
+      </w:r>
+      <w:r>
+        <w:rPr>
+          <w:rFonts w:hint="default" w:ascii="Consolas" w:hAnsi="Consolas" w:cs="Consolas"/>
+          <w:color w:val="000000"/>
+          <w:sz w:val="21"/>
+          <w:szCs w:val="21"/>
+        </w:rPr>
+        <w:t>fd</w:t>
+      </w:r>
+      <w:r>
+        <w:rPr>
+          <w:rFonts w:hint="default" w:ascii="Consolas" w:hAnsi="Consolas" w:cs="Consolas"/>
+          <w:sz w:val="21"/>
+          <w:szCs w:val="21"/>
+        </w:rPr>
+        <w:t>))</w:t>
+      </w:r>
+      <w:r>
+        <w:rPr>
+          <w:rFonts w:hint="default" w:ascii="Consolas" w:hAnsi="Consolas" w:cs="Consolas"/>
+          <w:color w:val="C0C0C0"/>
+          <w:sz w:val="21"/>
+          <w:szCs w:val="21"/>
+        </w:rPr>
+        <w:t xml:space="preserve"> </w:t>
+      </w:r>
+      <w:r>
+        <w:rPr>
+          <w:rFonts w:hint="default" w:ascii="Consolas" w:hAnsi="Consolas" w:cs="Consolas"/>
+          <w:sz w:val="21"/>
+          <w:szCs w:val="21"/>
+        </w:rPr>
+        <w:t>{</w:t>
+      </w:r>
+      <w:r>
+        <w:rPr>
+          <w:rFonts w:hint="eastAsia" w:ascii="Consolas" w:hAnsi="Consolas" w:cs="Consolas"/>
+          <w:sz w:val="21"/>
+          <w:szCs w:val="21"/>
+          <w:lang w:val="en-US" w:eastAsia="zh-CN"/>
+        </w:rPr>
+        <w:t xml:space="preserve"> //判断是否到文件尾</w:t>
+      </w:r>
+    </w:p>
+    <w:p>
+      <w:pPr>
+        <w:pStyle w:val="3"/>
+        <w:keepNext w:val="0"/>
+        <w:keepLines w:val="0"/>
+        <w:widowControl/>
+        <w:suppressLineNumbers w:val="0"/>
+        <w:spacing w:before="0" w:beforeAutospacing="0" w:after="0" w:afterAutospacing="0"/>
+        <w:ind w:left="0" w:right="0" w:firstLine="0"/>
+        <w:rPr>
+          <w:rFonts w:hint="default" w:ascii="Consolas" w:hAnsi="Consolas" w:cs="Consolas"/>
+          <w:sz w:val="21"/>
+          <w:szCs w:val="21"/>
+        </w:rPr>
+      </w:pPr>
+      <w:r>
+        <w:rPr>
+          <w:rFonts w:hint="default" w:ascii="Consolas" w:hAnsi="Consolas" w:cs="Consolas"/>
+          <w:color w:val="C0C0C0"/>
+          <w:sz w:val="21"/>
+          <w:szCs w:val="21"/>
+        </w:rPr>
+        <w:t xml:space="preserve">        </w:t>
+      </w:r>
+      <w:r>
+        <w:rPr>
+          <w:rFonts w:hint="default" w:ascii="Consolas" w:hAnsi="Consolas" w:cs="Consolas"/>
+          <w:color w:val="000000"/>
+          <w:sz w:val="21"/>
+          <w:szCs w:val="21"/>
+        </w:rPr>
+        <w:t>putchar</w:t>
+      </w:r>
+      <w:r>
+        <w:rPr>
+          <w:rFonts w:hint="default" w:ascii="Consolas" w:hAnsi="Consolas" w:cs="Consolas"/>
+          <w:sz w:val="21"/>
+          <w:szCs w:val="21"/>
+        </w:rPr>
+        <w:t>(</w:t>
+      </w:r>
+      <w:r>
+        <w:rPr>
+          <w:rFonts w:hint="default" w:ascii="Consolas" w:hAnsi="Consolas" w:cs="Consolas"/>
+          <w:color w:val="000000"/>
+          <w:sz w:val="21"/>
+          <w:szCs w:val="21"/>
+        </w:rPr>
+        <w:t>c</w:t>
+      </w:r>
+      <w:r>
+        <w:rPr>
+          <w:rFonts w:hint="default" w:ascii="Consolas" w:hAnsi="Consolas" w:cs="Consolas"/>
+          <w:sz w:val="21"/>
+          <w:szCs w:val="21"/>
+        </w:rPr>
+        <w:t>);</w:t>
+      </w:r>
+    </w:p>
+    <w:p>
+      <w:pPr>
+        <w:pStyle w:val="3"/>
+        <w:keepNext w:val="0"/>
+        <w:keepLines w:val="0"/>
+        <w:widowControl/>
+        <w:suppressLineNumbers w:val="0"/>
+        <w:spacing w:before="0" w:beforeAutospacing="0" w:after="0" w:afterAutospacing="0"/>
+        <w:ind w:left="0" w:right="0" w:firstLine="0"/>
+        <w:rPr>
+          <w:rFonts w:hint="default" w:ascii="Consolas" w:hAnsi="Consolas" w:cs="Consolas"/>
+          <w:sz w:val="21"/>
+          <w:szCs w:val="21"/>
+        </w:rPr>
+      </w:pPr>
+      <w:r>
+        <w:rPr>
+          <w:rFonts w:hint="default" w:ascii="Consolas" w:hAnsi="Consolas" w:cs="Consolas"/>
+          <w:color w:val="C0C0C0"/>
+          <w:sz w:val="21"/>
+          <w:szCs w:val="21"/>
+        </w:rPr>
+        <w:t xml:space="preserve">        </w:t>
+      </w:r>
+      <w:r>
+        <w:rPr>
+          <w:rFonts w:hint="default" w:ascii="Consolas" w:hAnsi="Consolas" w:cs="Consolas"/>
+          <w:color w:val="000000"/>
+          <w:sz w:val="21"/>
+          <w:szCs w:val="21"/>
+        </w:rPr>
+        <w:t>c=getc</w:t>
+      </w:r>
+      <w:r>
+        <w:rPr>
+          <w:rFonts w:hint="default" w:ascii="Consolas" w:hAnsi="Consolas" w:cs="Consolas"/>
+          <w:sz w:val="21"/>
+          <w:szCs w:val="21"/>
+        </w:rPr>
+        <w:t>(</w:t>
+      </w:r>
+      <w:r>
+        <w:rPr>
+          <w:rFonts w:hint="default" w:ascii="Consolas" w:hAnsi="Consolas" w:cs="Consolas"/>
+          <w:color w:val="000000"/>
+          <w:sz w:val="21"/>
+          <w:szCs w:val="21"/>
+        </w:rPr>
+        <w:t>fd</w:t>
+      </w:r>
+      <w:r>
+        <w:rPr>
+          <w:rFonts w:hint="default" w:ascii="Consolas" w:hAnsi="Consolas" w:cs="Consolas"/>
+          <w:sz w:val="21"/>
+          <w:szCs w:val="21"/>
+        </w:rPr>
+        <w:t>);</w:t>
+      </w:r>
+      <w:r>
+        <w:rPr>
+          <w:rFonts w:hint="eastAsia" w:ascii="Consolas" w:hAnsi="Consolas" w:cs="Consolas"/>
+          <w:sz w:val="21"/>
+          <w:szCs w:val="21"/>
+          <w:lang w:val="en-US" w:eastAsia="zh-CN"/>
+        </w:rPr>
+        <w:t xml:space="preserve"> //避免出现把EOF写入到文件的现象</w:t>
+      </w:r>
+    </w:p>
+    <w:p>
+      <w:pPr>
+        <w:pStyle w:val="3"/>
+        <w:keepNext w:val="0"/>
+        <w:keepLines w:val="0"/>
+        <w:widowControl/>
+        <w:suppressLineNumbers w:val="0"/>
+        <w:spacing w:before="0" w:beforeAutospacing="0" w:after="0" w:afterAutospacing="0"/>
+        <w:ind w:left="0" w:right="0" w:firstLine="0"/>
+        <w:rPr>
+          <w:rFonts w:hint="default" w:ascii="Consolas" w:hAnsi="Consolas" w:cs="Consolas"/>
+          <w:sz w:val="21"/>
+          <w:szCs w:val="21"/>
+        </w:rPr>
+      </w:pPr>
+      <w:r>
+        <w:rPr>
+          <w:rFonts w:hint="default" w:ascii="Consolas" w:hAnsi="Consolas" w:cs="Consolas"/>
+          <w:color w:val="C0C0C0"/>
+          <w:sz w:val="21"/>
+          <w:szCs w:val="21"/>
+        </w:rPr>
+        <w:t xml:space="preserve">    </w:t>
+      </w:r>
+      <w:r>
+        <w:rPr>
+          <w:rFonts w:hint="default" w:ascii="Consolas" w:hAnsi="Consolas" w:cs="Consolas"/>
+          <w:sz w:val="21"/>
+          <w:szCs w:val="21"/>
+        </w:rPr>
+        <w:t>}</w:t>
+      </w:r>
+    </w:p>
+    <w:p>
+      <w:pPr>
+        <w:pStyle w:val="3"/>
+        <w:keepNext w:val="0"/>
+        <w:keepLines w:val="0"/>
+        <w:widowControl/>
+        <w:suppressLineNumbers w:val="0"/>
+        <w:spacing w:before="0" w:beforeAutospacing="0" w:after="0" w:afterAutospacing="0"/>
+        <w:ind w:left="0" w:right="0" w:firstLine="0"/>
+        <w:rPr>
+          <w:rFonts w:hint="default" w:ascii="Consolas" w:hAnsi="Consolas" w:cs="Consolas"/>
+          <w:sz w:val="21"/>
+          <w:szCs w:val="21"/>
+        </w:rPr>
+      </w:pPr>
+      <w:r>
+        <w:rPr>
+          <w:rFonts w:hint="default" w:ascii="Consolas" w:hAnsi="Consolas" w:cs="Consolas"/>
+          <w:color w:val="C0C0C0"/>
+          <w:sz w:val="21"/>
+          <w:szCs w:val="21"/>
+        </w:rPr>
+        <w:t xml:space="preserve">    </w:t>
+      </w:r>
+      <w:r>
+        <w:rPr>
+          <w:rFonts w:hint="default" w:ascii="Consolas" w:hAnsi="Consolas" w:cs="Consolas"/>
+          <w:b/>
+          <w:color w:val="000080"/>
+          <w:sz w:val="21"/>
+          <w:szCs w:val="21"/>
+        </w:rPr>
+        <w:t>return</w:t>
+      </w:r>
+      <w:r>
+        <w:rPr>
+          <w:rFonts w:hint="default" w:ascii="Consolas" w:hAnsi="Consolas" w:cs="Consolas"/>
+          <w:color w:val="C0C0C0"/>
+          <w:sz w:val="21"/>
+          <w:szCs w:val="21"/>
+        </w:rPr>
+        <w:t xml:space="preserve"> </w:t>
+      </w:r>
+      <w:r>
+        <w:rPr>
+          <w:rFonts w:hint="default" w:ascii="Consolas" w:hAnsi="Consolas" w:cs="Consolas"/>
+          <w:color w:val="0000FF"/>
+          <w:sz w:val="21"/>
+          <w:szCs w:val="21"/>
+        </w:rPr>
+        <w:t>0</w:t>
+      </w:r>
+      <w:r>
+        <w:rPr>
+          <w:rFonts w:hint="default" w:ascii="Consolas" w:hAnsi="Consolas" w:cs="Consolas"/>
+          <w:sz w:val="21"/>
+          <w:szCs w:val="21"/>
+        </w:rPr>
+        <w:t>;</w:t>
+      </w:r>
+    </w:p>
+    <w:p>
+      <w:pPr>
+        <w:pStyle w:val="3"/>
+        <w:keepNext w:val="0"/>
+        <w:keepLines w:val="0"/>
+        <w:widowControl/>
+        <w:suppressLineNumbers w:val="0"/>
+        <w:spacing w:before="0" w:beforeAutospacing="0" w:after="0" w:afterAutospacing="0"/>
+        <w:ind w:left="0" w:right="0" w:firstLine="0"/>
+        <w:rPr>
+          <w:rFonts w:hint="default" w:ascii="Consolas" w:hAnsi="Consolas" w:cs="Consolas"/>
+          <w:sz w:val="21"/>
+          <w:szCs w:val="21"/>
+        </w:rPr>
+      </w:pPr>
+      <w:r>
+        <w:rPr>
+          <w:rFonts w:hint="default" w:ascii="Consolas" w:hAnsi="Consolas" w:cs="Consolas"/>
+          <w:sz w:val="21"/>
+          <w:szCs w:val="21"/>
+        </w:rPr>
+        <w:t>}</w:t>
+      </w:r>
     </w:p>
     <w:p>
       <w:pPr>
@@ -22079,6 +25023,12 @@
             <w:insideV w:val="single" w:color="auto" w:sz="4" w:space="0"/>
           </w:tblBorders>
           <w:tblLayout w:type="fixed"/>
+          <w:tblCellMar>
+            <w:top w:w="0" w:type="dxa"/>
+            <w:left w:w="108" w:type="dxa"/>
+            <w:bottom w:w="0" w:type="dxa"/>
+            <w:right w:w="108" w:type="dxa"/>
+          </w:tblCellMar>
         </w:tblPrEx>
         <w:tc>
           <w:tcPr>
@@ -22212,6 +25162,96 @@
             <w:insideV w:val="single" w:color="auto" w:sz="4" w:space="0"/>
           </w:tblBorders>
           <w:tblLayout w:type="fixed"/>
+          <w:tblCellMar>
+            <w:top w:w="0" w:type="dxa"/>
+            <w:left w:w="108" w:type="dxa"/>
+            <w:bottom w:w="0" w:type="dxa"/>
+            <w:right w:w="108" w:type="dxa"/>
+          </w:tblCellMar>
+        </w:tblPrEx>
+        <w:tc>
+          <w:tcPr>
+            <w:tcW w:w="1717" w:type="dxa"/>
+          </w:tcPr>
+          <w:p>
+            <w:pPr>
+              <w:rPr>
+                <w:sz w:val="28"/>
+                <w:szCs w:val="28"/>
+              </w:rPr>
+            </w:pPr>
+          </w:p>
+        </w:tc>
+        <w:tc>
+          <w:tcPr>
+            <w:tcW w:w="1718" w:type="dxa"/>
+          </w:tcPr>
+          <w:p>
+            <w:pPr>
+              <w:rPr>
+                <w:sz w:val="28"/>
+                <w:szCs w:val="28"/>
+              </w:rPr>
+            </w:pPr>
+          </w:p>
+        </w:tc>
+        <w:tc>
+          <w:tcPr>
+            <w:tcW w:w="1719" w:type="dxa"/>
+          </w:tcPr>
+          <w:p>
+            <w:pPr>
+              <w:rPr>
+                <w:sz w:val="28"/>
+                <w:szCs w:val="28"/>
+              </w:rPr>
+            </w:pPr>
+          </w:p>
+        </w:tc>
+        <w:tc>
+          <w:tcPr>
+            <w:tcW w:w="1719" w:type="dxa"/>
+          </w:tcPr>
+          <w:p>
+            <w:pPr>
+              <w:rPr>
+                <w:sz w:val="28"/>
+                <w:szCs w:val="28"/>
+              </w:rPr>
+            </w:pPr>
+          </w:p>
+        </w:tc>
+        <w:tc>
+          <w:tcPr>
+            <w:tcW w:w="1649" w:type="dxa"/>
+          </w:tcPr>
+          <w:p>
+            <w:pPr>
+              <w:rPr>
+                <w:sz w:val="28"/>
+                <w:szCs w:val="28"/>
+              </w:rPr>
+            </w:pPr>
+          </w:p>
+        </w:tc>
+      </w:tr>
+      <w:tr>
+        <w:tblPrEx>
+          <w:tblBorders>
+            <w:top w:val="single" w:color="auto" w:sz="4" w:space="0"/>
+            <w:left w:val="single" w:color="auto" w:sz="4" w:space="0"/>
+            <w:bottom w:val="single" w:color="auto" w:sz="4" w:space="0"/>
+            <w:right w:val="single" w:color="auto" w:sz="4" w:space="0"/>
+            <w:insideH w:val="single" w:color="auto" w:sz="4" w:space="0"/>
+            <w:insideV w:val="single" w:color="auto" w:sz="4" w:space="0"/>
+          </w:tblBorders>
+          <w:tblLayout w:type="fixed"/>
+          <w:tblCellMar>
+            <w:top w:w="0" w:type="dxa"/>
+            <w:left w:w="108" w:type="dxa"/>
+            <w:bottom w:w="0" w:type="dxa"/>
+            <w:right w:w="108" w:type="dxa"/>
+          </w:tblCellMar>
         </w:tblPrEx>
         <w:tc>
           <w:tcPr>
@@ -22368,84 +25408,12 @@
             <w:insideV w:val="single" w:color="auto" w:sz="4" w:space="0"/>
           </w:tblBorders>
           <w:tblLayout w:type="fixed"/>
-        </w:tblPrEx>
-        <w:tc>
-          <w:tcPr>
-            <w:tcW w:w="1717" w:type="dxa"/>
-          </w:tcPr>
-          <w:p>
-            <w:pPr>
-              <w:rPr>
-                <w:sz w:val="28"/>
-                <w:szCs w:val="28"/>
-              </w:rPr>
-            </w:pPr>
-          </w:p>
-        </w:tc>
-        <w:tc>
-          <w:tcPr>
-            <w:tcW w:w="1718" w:type="dxa"/>
-          </w:tcPr>
-          <w:p>
-            <w:pPr>
-              <w:rPr>
-                <w:sz w:val="28"/>
-                <w:szCs w:val="28"/>
-              </w:rPr>
-            </w:pPr>
-          </w:p>
-        </w:tc>
-        <w:tc>
-          <w:tcPr>
-            <w:tcW w:w="1719" w:type="dxa"/>
-          </w:tcPr>
-          <w:p>
-            <w:pPr>
-              <w:rPr>
-                <w:sz w:val="28"/>
-                <w:szCs w:val="28"/>
-              </w:rPr>
-            </w:pPr>
-          </w:p>
-        </w:tc>
-        <w:tc>
-          <w:tcPr>
-            <w:tcW w:w="1719" w:type="dxa"/>
-          </w:tcPr>
-          <w:p>
-            <w:pPr>
-              <w:rPr>
-                <w:sz w:val="28"/>
-                <w:szCs w:val="28"/>
-              </w:rPr>
-            </w:pPr>
-          </w:p>
-        </w:tc>
-        <w:tc>
-          <w:tcPr>
-            <w:tcW w:w="1649" w:type="dxa"/>
-          </w:tcPr>
-          <w:p>
-            <w:pPr>
-              <w:rPr>
-                <w:sz w:val="28"/>
-                <w:szCs w:val="28"/>
-              </w:rPr>
-            </w:pPr>
-          </w:p>
-        </w:tc>
-      </w:tr>
-      <w:tr>
-        <w:tblPrEx>
-          <w:tblBorders>
-            <w:top w:val="single" w:color="auto" w:sz="4" w:space="0"/>
-            <w:left w:val="single" w:color="auto" w:sz="4" w:space="0"/>
-            <w:bottom w:val="single" w:color="auto" w:sz="4" w:space="0"/>
-            <w:right w:val="single" w:color="auto" w:sz="4" w:space="0"/>
-            <w:insideH w:val="single" w:color="auto" w:sz="4" w:space="0"/>
-            <w:insideV w:val="single" w:color="auto" w:sz="4" w:space="0"/>
-          </w:tblBorders>
-          <w:tblLayout w:type="fixed"/>
+          <w:tblCellMar>
+            <w:top w:w="0" w:type="dxa"/>
+            <w:left w:w="108" w:type="dxa"/>
+            <w:bottom w:w="0" w:type="dxa"/>
+            <w:right w:w="108" w:type="dxa"/>
+          </w:tblCellMar>
         </w:tblPrEx>
         <w:tc>
           <w:tcPr>

</xml_diff>